<commit_message>
some small edits to ref input
</commit_message>
<xml_diff>
--- a/ProjectDocs/CodeImplementationPlan.docx
+++ b/ProjectDocs/CodeImplementationPlan.docx
@@ -6189,6 +6189,28 @@
                 <w:t xml:space="preserve"> in this calculation</w:t>
               </w:r>
             </w:ins>
+            <w:ins w:id="293" w:author="Mark Matas" w:date="2020-03-04T12:51:00Z">
+              <w:r>
+                <w:rPr>
+                  <w:i/>
+                  <w:iCs/>
+                  <w:color w:val="3B3838" w:themeColor="background2" w:themeShade="40"/>
+                </w:rPr>
+                <w:t xml:space="preserve"> as they are the </w:t>
+              </w:r>
+            </w:ins>
+            <w:ins w:id="294" w:author="Mark Matas" w:date="2020-03-04T12:52:00Z">
+              <w:r>
+                <w:rPr>
+                  <w:i/>
+                  <w:iCs/>
+                  <w:color w:val="3B3838" w:themeColor="background2" w:themeShade="40"/>
+                </w:rPr>
+                <w:t>similar functions</w:t>
+              </w:r>
+            </w:ins>
+            <w:bookmarkStart w:id="295" w:name="_GoBack"/>
+            <w:bookmarkEnd w:id="295"/>
           </w:p>
         </w:tc>
         <w:tc>
@@ -6198,7 +6220,7 @@
           <w:p>
             <w:pPr>
               <w:rPr>
-                <w:ins w:id="293" w:author="Mark Matas" w:date="2020-01-31T16:21:00Z"/>
+                <w:ins w:id="296" w:author="Mark Matas" w:date="2020-01-31T16:21:00Z"/>
                 <w:rFonts w:cstheme="minorHAnsi"/>
                 <w:i/>
                 <w:iCs/>
@@ -6214,7 +6236,7 @@
           <w:p>
             <w:pPr>
               <w:rPr>
-                <w:ins w:id="294" w:author="Mark Matas" w:date="2020-01-31T16:22:00Z"/>
+                <w:ins w:id="297" w:author="Mark Matas" w:date="2020-01-31T16:22:00Z"/>
                 <w:rFonts w:cstheme="minorHAnsi"/>
                 <w:i/>
                 <w:iCs/>
@@ -6295,13 +6317,13 @@
           <w:p>
             <w:pPr>
               <w:rPr>
-                <w:ins w:id="295" w:author="Mark Matas" w:date="2020-02-21T14:40:00Z"/>
-                <w:i/>
-                <w:iCs/>
-                <w:color w:val="3B3838" w:themeColor="background2" w:themeShade="40"/>
-              </w:rPr>
-            </w:pPr>
-            <w:del w:id="296" w:author="Mark Matas" w:date="2020-02-21T14:40:00Z">
+                <w:ins w:id="298" w:author="Mark Matas" w:date="2020-02-21T14:40:00Z"/>
+                <w:i/>
+                <w:iCs/>
+                <w:color w:val="3B3838" w:themeColor="background2" w:themeShade="40"/>
+              </w:rPr>
+            </w:pPr>
+            <w:del w:id="299" w:author="Mark Matas" w:date="2020-02-21T14:40:00Z">
               <w:r>
                 <w:rPr>
                   <w:i/>
@@ -6320,7 +6342,7 @@
                 <w:color w:val="3B3838" w:themeColor="background2" w:themeShade="40"/>
               </w:rPr>
             </w:pPr>
-            <w:ins w:id="297" w:author="Mark Matas" w:date="2020-02-21T14:40:00Z">
+            <w:ins w:id="300" w:author="Mark Matas" w:date="2020-02-21T14:40:00Z">
               <w:r>
                 <w:rPr>
                   <w:i/>
@@ -6339,13 +6361,13 @@
           <w:p>
             <w:pPr>
               <w:rPr>
-                <w:ins w:id="298" w:author="Mark Matas" w:date="2020-02-21T14:40:00Z"/>
-                <w:i/>
-                <w:iCs/>
-                <w:color w:val="3B3838" w:themeColor="background2" w:themeShade="40"/>
-              </w:rPr>
-            </w:pPr>
-            <w:del w:id="299" w:author="Mark Matas" w:date="2020-02-21T14:40:00Z">
+                <w:ins w:id="301" w:author="Mark Matas" w:date="2020-02-21T14:40:00Z"/>
+                <w:i/>
+                <w:iCs/>
+                <w:color w:val="3B3838" w:themeColor="background2" w:themeShade="40"/>
+              </w:rPr>
+            </w:pPr>
+            <w:del w:id="302" w:author="Mark Matas" w:date="2020-02-21T14:40:00Z">
               <w:r>
                 <w:rPr>
                   <w:i/>
@@ -6364,7 +6386,7 @@
                 <w:color w:val="3B3838" w:themeColor="background2" w:themeShade="40"/>
               </w:rPr>
             </w:pPr>
-            <w:ins w:id="300" w:author="Mark Matas" w:date="2020-02-21T14:42:00Z">
+            <w:ins w:id="303" w:author="Mark Matas" w:date="2020-02-21T14:42:00Z">
               <w:r>
                 <w:rPr>
                   <w:i/>
@@ -6397,7 +6419,7 @@
           <w:p>
             <w:pPr>
               <w:rPr>
-                <w:ins w:id="301" w:author="Mark Matas" w:date="2020-01-31T16:21:00Z"/>
+                <w:ins w:id="304" w:author="Mark Matas" w:date="2020-01-31T16:21:00Z"/>
                 <w:rFonts w:cstheme="minorHAnsi"/>
                 <w:i/>
                 <w:iCs/>
@@ -6413,7 +6435,7 @@
           <w:p>
             <w:pPr>
               <w:rPr>
-                <w:ins w:id="302" w:author="Mark Matas" w:date="2020-01-31T16:22:00Z"/>
+                <w:ins w:id="305" w:author="Mark Matas" w:date="2020-01-31T16:22:00Z"/>
                 <w:rFonts w:cstheme="minorHAnsi"/>
                 <w:i/>
                 <w:iCs/>
@@ -6476,13 +6498,13 @@
           <w:p>
             <w:pPr>
               <w:rPr>
-                <w:ins w:id="303" w:author="Mark Matas" w:date="2020-02-21T14:39:00Z"/>
-                <w:i/>
-                <w:iCs/>
-                <w:color w:val="3B3838" w:themeColor="background2" w:themeShade="40"/>
-              </w:rPr>
-            </w:pPr>
-            <w:del w:id="304" w:author="Mark Matas" w:date="2020-02-21T14:39:00Z">
+                <w:ins w:id="306" w:author="Mark Matas" w:date="2020-02-21T14:39:00Z"/>
+                <w:i/>
+                <w:iCs/>
+                <w:color w:val="3B3838" w:themeColor="background2" w:themeShade="40"/>
+              </w:rPr>
+            </w:pPr>
+            <w:del w:id="307" w:author="Mark Matas" w:date="2020-02-21T14:39:00Z">
               <w:r>
                 <w:rPr>
                   <w:i/>
@@ -6501,7 +6523,7 @@
                 <w:color w:val="3B3838" w:themeColor="background2" w:themeShade="40"/>
               </w:rPr>
             </w:pPr>
-            <w:ins w:id="305" w:author="Mark Matas" w:date="2020-02-21T14:39:00Z">
+            <w:ins w:id="308" w:author="Mark Matas" w:date="2020-02-21T14:39:00Z">
               <w:r>
                 <w:rPr>
                   <w:i/>
@@ -6520,13 +6542,13 @@
           <w:p>
             <w:pPr>
               <w:rPr>
-                <w:ins w:id="306" w:author="Mark Matas" w:date="2020-02-21T14:39:00Z"/>
-                <w:i/>
-                <w:iCs/>
-                <w:color w:val="3B3838" w:themeColor="background2" w:themeShade="40"/>
-              </w:rPr>
-            </w:pPr>
-            <w:del w:id="307" w:author="Mark Matas" w:date="2020-02-21T14:39:00Z">
+                <w:ins w:id="309" w:author="Mark Matas" w:date="2020-02-21T14:39:00Z"/>
+                <w:i/>
+                <w:iCs/>
+                <w:color w:val="3B3838" w:themeColor="background2" w:themeShade="40"/>
+              </w:rPr>
+            </w:pPr>
+            <w:del w:id="310" w:author="Mark Matas" w:date="2020-02-21T14:39:00Z">
               <w:r>
                 <w:rPr>
                   <w:i/>
@@ -6545,7 +6567,7 @@
                 <w:color w:val="3B3838" w:themeColor="background2" w:themeShade="40"/>
               </w:rPr>
             </w:pPr>
-            <w:ins w:id="308" w:author="Mark Matas" w:date="2020-02-21T14:45:00Z">
+            <w:ins w:id="311" w:author="Mark Matas" w:date="2020-02-21T14:45:00Z">
               <w:r>
                 <w:rPr>
                   <w:i/>
@@ -6578,7 +6600,7 @@
           <w:p>
             <w:pPr>
               <w:rPr>
-                <w:ins w:id="309" w:author="Mark Matas" w:date="2020-01-31T16:21:00Z"/>
+                <w:ins w:id="312" w:author="Mark Matas" w:date="2020-01-31T16:21:00Z"/>
                 <w:rFonts w:cstheme="minorHAnsi"/>
                 <w:i/>
                 <w:iCs/>
@@ -6594,7 +6616,7 @@
           <w:p>
             <w:pPr>
               <w:rPr>
-                <w:ins w:id="310" w:author="Mark Matas" w:date="2020-01-31T16:22:00Z"/>
+                <w:ins w:id="313" w:author="Mark Matas" w:date="2020-01-31T16:22:00Z"/>
                 <w:rFonts w:cstheme="minorHAnsi"/>
                 <w:i/>
                 <w:iCs/>
@@ -6666,13 +6688,13 @@
           <w:p>
             <w:pPr>
               <w:rPr>
-                <w:ins w:id="311" w:author="Mark Matas" w:date="2020-02-21T14:38:00Z"/>
-                <w:i/>
-                <w:iCs/>
-                <w:color w:val="3B3838" w:themeColor="background2" w:themeShade="40"/>
-              </w:rPr>
-            </w:pPr>
-            <w:del w:id="312" w:author="Mark Matas" w:date="2020-02-21T14:38:00Z">
+                <w:ins w:id="314" w:author="Mark Matas" w:date="2020-02-21T14:38:00Z"/>
+                <w:i/>
+                <w:iCs/>
+                <w:color w:val="3B3838" w:themeColor="background2" w:themeShade="40"/>
+              </w:rPr>
+            </w:pPr>
+            <w:del w:id="315" w:author="Mark Matas" w:date="2020-02-21T14:38:00Z">
               <w:r>
                 <w:rPr>
                   <w:i/>
@@ -6691,7 +6713,7 @@
                 <w:color w:val="3B3838" w:themeColor="background2" w:themeShade="40"/>
               </w:rPr>
             </w:pPr>
-            <w:ins w:id="313" w:author="Mark Matas" w:date="2020-02-21T14:38:00Z">
+            <w:ins w:id="316" w:author="Mark Matas" w:date="2020-02-21T14:38:00Z">
               <w:r>
                 <w:rPr>
                   <w:i/>
@@ -6710,13 +6732,13 @@
           <w:p>
             <w:pPr>
               <w:rPr>
-                <w:ins w:id="314" w:author="Mark Matas" w:date="2020-02-21T14:38:00Z"/>
-                <w:i/>
-                <w:iCs/>
-                <w:color w:val="3B3838" w:themeColor="background2" w:themeShade="40"/>
-              </w:rPr>
-            </w:pPr>
-            <w:del w:id="315" w:author="Mark Matas" w:date="2020-02-21T14:38:00Z">
+                <w:ins w:id="317" w:author="Mark Matas" w:date="2020-02-21T14:38:00Z"/>
+                <w:i/>
+                <w:iCs/>
+                <w:color w:val="3B3838" w:themeColor="background2" w:themeShade="40"/>
+              </w:rPr>
+            </w:pPr>
+            <w:del w:id="318" w:author="Mark Matas" w:date="2020-02-21T14:38:00Z">
               <w:r>
                 <w:rPr>
                   <w:i/>
@@ -6735,7 +6757,7 @@
                 <w:color w:val="3B3838" w:themeColor="background2" w:themeShade="40"/>
               </w:rPr>
             </w:pPr>
-            <w:ins w:id="316" w:author="Mark Matas" w:date="2020-02-21T14:38:00Z">
+            <w:ins w:id="319" w:author="Mark Matas" w:date="2020-02-21T14:38:00Z">
               <w:r>
                 <w:rPr>
                   <w:i/>
@@ -6745,7 +6767,7 @@
                 <w:t>1</w:t>
               </w:r>
             </w:ins>
-            <w:ins w:id="317" w:author="Mark Matas" w:date="2020-02-21T14:44:00Z">
+            <w:ins w:id="320" w:author="Mark Matas" w:date="2020-02-21T14:44:00Z">
               <w:r>
                 <w:rPr>
                   <w:i/>
@@ -6778,7 +6800,7 @@
           <w:p>
             <w:pPr>
               <w:rPr>
-                <w:ins w:id="318" w:author="Mark Matas" w:date="2020-01-31T16:21:00Z"/>
+                <w:ins w:id="321" w:author="Mark Matas" w:date="2020-01-31T16:21:00Z"/>
                 <w:i/>
                 <w:iCs/>
                 <w:color w:val="3B3838" w:themeColor="background2" w:themeShade="40"/>
@@ -6793,7 +6815,7 @@
           <w:p>
             <w:pPr>
               <w:rPr>
-                <w:ins w:id="319" w:author="Mark Matas" w:date="2020-01-31T16:22:00Z"/>
+                <w:ins w:id="322" w:author="Mark Matas" w:date="2020-01-31T16:22:00Z"/>
                 <w:i/>
                 <w:iCs/>
                 <w:color w:val="3B3838" w:themeColor="background2" w:themeShade="40"/>
@@ -6856,13 +6878,13 @@
           <w:p>
             <w:pPr>
               <w:rPr>
-                <w:ins w:id="320" w:author="Mark Matas" w:date="2020-02-21T14:39:00Z"/>
-                <w:i/>
-                <w:iCs/>
-                <w:color w:val="3B3838" w:themeColor="background2" w:themeShade="40"/>
-              </w:rPr>
-            </w:pPr>
-            <w:del w:id="321" w:author="Mark Matas" w:date="2020-02-21T14:39:00Z">
+                <w:ins w:id="323" w:author="Mark Matas" w:date="2020-02-21T14:39:00Z"/>
+                <w:i/>
+                <w:iCs/>
+                <w:color w:val="3B3838" w:themeColor="background2" w:themeShade="40"/>
+              </w:rPr>
+            </w:pPr>
+            <w:del w:id="324" w:author="Mark Matas" w:date="2020-02-21T14:39:00Z">
               <w:r>
                 <w:rPr>
                   <w:i/>
@@ -6881,7 +6903,7 @@
                 <w:color w:val="3B3838" w:themeColor="background2" w:themeShade="40"/>
               </w:rPr>
             </w:pPr>
-            <w:ins w:id="322" w:author="Mark Matas" w:date="2020-02-21T14:39:00Z">
+            <w:ins w:id="325" w:author="Mark Matas" w:date="2020-02-21T14:39:00Z">
               <w:r>
                 <w:rPr>
                   <w:i/>
@@ -6900,13 +6922,13 @@
           <w:p>
             <w:pPr>
               <w:rPr>
-                <w:ins w:id="323" w:author="Mark Matas" w:date="2020-02-21T14:39:00Z"/>
-                <w:i/>
-                <w:iCs/>
-                <w:color w:val="3B3838" w:themeColor="background2" w:themeShade="40"/>
-              </w:rPr>
-            </w:pPr>
-            <w:del w:id="324" w:author="Mark Matas" w:date="2020-02-21T14:39:00Z">
+                <w:ins w:id="326" w:author="Mark Matas" w:date="2020-02-21T14:39:00Z"/>
+                <w:i/>
+                <w:iCs/>
+                <w:color w:val="3B3838" w:themeColor="background2" w:themeShade="40"/>
+              </w:rPr>
+            </w:pPr>
+            <w:del w:id="327" w:author="Mark Matas" w:date="2020-02-21T14:39:00Z">
               <w:r>
                 <w:rPr>
                   <w:i/>
@@ -6925,7 +6947,7 @@
                 <w:color w:val="3B3838" w:themeColor="background2" w:themeShade="40"/>
               </w:rPr>
             </w:pPr>
-            <w:ins w:id="325" w:author="Mark Matas" w:date="2020-02-21T14:39:00Z">
+            <w:ins w:id="328" w:author="Mark Matas" w:date="2020-02-21T14:39:00Z">
               <w:r>
                 <w:rPr>
                   <w:i/>
@@ -6958,7 +6980,7 @@
           <w:p>
             <w:pPr>
               <w:rPr>
-                <w:ins w:id="326" w:author="Mark Matas" w:date="2020-01-31T16:21:00Z"/>
+                <w:ins w:id="329" w:author="Mark Matas" w:date="2020-01-31T16:21:00Z"/>
                 <w:i/>
                 <w:iCs/>
                 <w:color w:val="3B3838" w:themeColor="background2" w:themeShade="40"/>
@@ -6973,7 +6995,7 @@
           <w:p>
             <w:pPr>
               <w:rPr>
-                <w:ins w:id="327" w:author="Mark Matas" w:date="2020-01-31T16:22:00Z"/>
+                <w:ins w:id="330" w:author="Mark Matas" w:date="2020-01-31T16:22:00Z"/>
                 <w:i/>
                 <w:iCs/>
                 <w:color w:val="3B3838" w:themeColor="background2" w:themeShade="40"/>
@@ -7060,7 +7082,7 @@
           <w:p>
             <w:pPr>
               <w:rPr>
-                <w:ins w:id="328" w:author="Mark Matas" w:date="2020-01-31T16:21:00Z"/>
+                <w:ins w:id="331" w:author="Mark Matas" w:date="2020-01-31T16:21:00Z"/>
                 <w:i/>
                 <w:iCs/>
                 <w:color w:val="3B3838" w:themeColor="background2" w:themeShade="40"/>
@@ -7075,7 +7097,7 @@
           <w:p>
             <w:pPr>
               <w:rPr>
-                <w:ins w:id="329" w:author="Mark Matas" w:date="2020-01-31T16:22:00Z"/>
+                <w:ins w:id="332" w:author="Mark Matas" w:date="2020-01-31T16:22:00Z"/>
                 <w:i/>
                 <w:iCs/>
                 <w:color w:val="3B3838" w:themeColor="background2" w:themeShade="40"/>
@@ -7188,7 +7210,7 @@
           <w:p>
             <w:pPr>
               <w:rPr>
-                <w:ins w:id="330" w:author="Mark Matas" w:date="2020-01-31T16:21:00Z"/>
+                <w:ins w:id="333" w:author="Mark Matas" w:date="2020-01-31T16:21:00Z"/>
                 <w:b/>
               </w:rPr>
             </w:pPr>
@@ -7202,7 +7224,7 @@
           <w:p>
             <w:pPr>
               <w:rPr>
-                <w:ins w:id="331" w:author="Mark Matas" w:date="2020-01-31T16:22:00Z"/>
+                <w:ins w:id="334" w:author="Mark Matas" w:date="2020-01-31T16:22:00Z"/>
                 <w:b/>
               </w:rPr>
             </w:pPr>
@@ -7261,13 +7283,13 @@
           <w:p>
             <w:pPr>
               <w:rPr>
-                <w:ins w:id="332" w:author="Mark Matas" w:date="2020-02-21T14:57:00Z"/>
-                <w:i/>
-                <w:iCs/>
-                <w:color w:val="3B3838" w:themeColor="background2" w:themeShade="40"/>
-              </w:rPr>
-            </w:pPr>
-            <w:del w:id="333" w:author="Mark Matas" w:date="2020-02-21T14:57:00Z">
+                <w:ins w:id="335" w:author="Mark Matas" w:date="2020-02-21T14:57:00Z"/>
+                <w:i/>
+                <w:iCs/>
+                <w:color w:val="3B3838" w:themeColor="background2" w:themeShade="40"/>
+              </w:rPr>
+            </w:pPr>
+            <w:del w:id="336" w:author="Mark Matas" w:date="2020-02-21T14:57:00Z">
               <w:r>
                 <w:rPr>
                   <w:i/>
@@ -7286,7 +7308,7 @@
                 <w:color w:val="3B3838" w:themeColor="background2" w:themeShade="40"/>
               </w:rPr>
             </w:pPr>
-            <w:ins w:id="334" w:author="Mark Matas" w:date="2020-02-21T14:57:00Z">
+            <w:ins w:id="337" w:author="Mark Matas" w:date="2020-02-21T14:57:00Z">
               <w:r>
                 <w:rPr>
                   <w:i/>
@@ -7305,13 +7327,13 @@
           <w:p>
             <w:pPr>
               <w:rPr>
-                <w:ins w:id="335" w:author="Mark Matas" w:date="2020-02-21T14:57:00Z"/>
-                <w:i/>
-                <w:iCs/>
-                <w:color w:val="3B3838" w:themeColor="background2" w:themeShade="40"/>
-              </w:rPr>
-            </w:pPr>
-            <w:del w:id="336" w:author="Mark Matas" w:date="2020-02-21T14:57:00Z">
+                <w:ins w:id="338" w:author="Mark Matas" w:date="2020-02-21T14:57:00Z"/>
+                <w:i/>
+                <w:iCs/>
+                <w:color w:val="3B3838" w:themeColor="background2" w:themeShade="40"/>
+              </w:rPr>
+            </w:pPr>
+            <w:del w:id="339" w:author="Mark Matas" w:date="2020-02-21T14:57:00Z">
               <w:r>
                 <w:rPr>
                   <w:i/>
@@ -7330,7 +7352,7 @@
                 <w:color w:val="3B3838" w:themeColor="background2" w:themeShade="40"/>
               </w:rPr>
             </w:pPr>
-            <w:ins w:id="337" w:author="Mark Matas" w:date="2020-02-21T14:57:00Z">
+            <w:ins w:id="340" w:author="Mark Matas" w:date="2020-02-21T14:57:00Z">
               <w:r>
                 <w:rPr>
                   <w:i/>
@@ -7361,7 +7383,7 @@
           <w:p>
             <w:pPr>
               <w:rPr>
-                <w:ins w:id="338" w:author="Mark Matas" w:date="2020-01-31T16:21:00Z"/>
+                <w:ins w:id="341" w:author="Mark Matas" w:date="2020-01-31T16:21:00Z"/>
                 <w:color w:val="3B3838" w:themeColor="background2" w:themeShade="40"/>
               </w:rPr>
             </w:pPr>
@@ -7374,7 +7396,7 @@
           <w:p>
             <w:pPr>
               <w:rPr>
-                <w:ins w:id="339" w:author="Mark Matas" w:date="2020-01-31T16:22:00Z"/>
+                <w:ins w:id="342" w:author="Mark Matas" w:date="2020-01-31T16:22:00Z"/>
                 <w:color w:val="3B3838" w:themeColor="background2" w:themeShade="40"/>
               </w:rPr>
             </w:pPr>
@@ -7433,13 +7455,13 @@
           <w:p>
             <w:pPr>
               <w:rPr>
-                <w:ins w:id="340" w:author="Mark Matas" w:date="2020-02-21T14:57:00Z"/>
-                <w:i/>
-                <w:iCs/>
-                <w:color w:val="3B3838" w:themeColor="background2" w:themeShade="40"/>
-              </w:rPr>
-            </w:pPr>
-            <w:del w:id="341" w:author="Mark Matas" w:date="2020-02-21T14:57:00Z">
+                <w:ins w:id="343" w:author="Mark Matas" w:date="2020-02-21T14:57:00Z"/>
+                <w:i/>
+                <w:iCs/>
+                <w:color w:val="3B3838" w:themeColor="background2" w:themeShade="40"/>
+              </w:rPr>
+            </w:pPr>
+            <w:del w:id="344" w:author="Mark Matas" w:date="2020-02-21T14:57:00Z">
               <w:r>
                 <w:rPr>
                   <w:i/>
@@ -7458,7 +7480,7 @@
                 <w:color w:val="3B3838" w:themeColor="background2" w:themeShade="40"/>
               </w:rPr>
             </w:pPr>
-            <w:ins w:id="342" w:author="Mark Matas" w:date="2020-02-21T14:57:00Z">
+            <w:ins w:id="345" w:author="Mark Matas" w:date="2020-02-21T14:57:00Z">
               <w:r>
                 <w:rPr>
                   <w:i/>
@@ -7477,13 +7499,13 @@
           <w:p>
             <w:pPr>
               <w:rPr>
-                <w:ins w:id="343" w:author="Mark Matas" w:date="2020-02-21T14:57:00Z"/>
-                <w:i/>
-                <w:iCs/>
-                <w:color w:val="3B3838" w:themeColor="background2" w:themeShade="40"/>
-              </w:rPr>
-            </w:pPr>
-            <w:del w:id="344" w:author="Mark Matas" w:date="2020-02-21T14:57:00Z">
+                <w:ins w:id="346" w:author="Mark Matas" w:date="2020-02-21T14:57:00Z"/>
+                <w:i/>
+                <w:iCs/>
+                <w:color w:val="3B3838" w:themeColor="background2" w:themeShade="40"/>
+              </w:rPr>
+            </w:pPr>
+            <w:del w:id="347" w:author="Mark Matas" w:date="2020-02-21T14:57:00Z">
               <w:r>
                 <w:rPr>
                   <w:i/>
@@ -7502,7 +7524,7 @@
                 <w:color w:val="3B3838" w:themeColor="background2" w:themeShade="40"/>
               </w:rPr>
             </w:pPr>
-            <w:ins w:id="345" w:author="Mark Matas" w:date="2020-02-21T14:57:00Z">
+            <w:ins w:id="348" w:author="Mark Matas" w:date="2020-02-21T14:57:00Z">
               <w:r>
                 <w:rPr>
                   <w:i/>
@@ -7533,7 +7555,7 @@
           <w:p>
             <w:pPr>
               <w:rPr>
-                <w:ins w:id="346" w:author="Mark Matas" w:date="2020-01-31T16:21:00Z"/>
+                <w:ins w:id="349" w:author="Mark Matas" w:date="2020-01-31T16:21:00Z"/>
                 <w:color w:val="3B3838" w:themeColor="background2" w:themeShade="40"/>
               </w:rPr>
             </w:pPr>
@@ -7546,7 +7568,7 @@
           <w:p>
             <w:pPr>
               <w:rPr>
-                <w:ins w:id="347" w:author="Mark Matas" w:date="2020-01-31T16:22:00Z"/>
+                <w:ins w:id="350" w:author="Mark Matas" w:date="2020-01-31T16:22:00Z"/>
                 <w:color w:val="3B3838" w:themeColor="background2" w:themeShade="40"/>
               </w:rPr>
             </w:pPr>
@@ -7566,7 +7588,7 @@
                 <w:color w:val="3B3838" w:themeColor="background2" w:themeShade="40"/>
               </w:rPr>
             </w:pPr>
-            <w:del w:id="348" w:author="Mark Matas" w:date="2020-02-21T14:56:00Z">
+            <w:del w:id="351" w:author="Mark Matas" w:date="2020-02-21T14:56:00Z">
               <w:r>
                 <w:rPr>
                   <w:i/>
@@ -7591,7 +7613,7 @@
                 <w:color w:val="3B3838" w:themeColor="background2" w:themeShade="40"/>
               </w:rPr>
             </w:pPr>
-            <w:del w:id="349" w:author="Mark Matas" w:date="2020-02-21T14:57:00Z">
+            <w:del w:id="352" w:author="Mark Matas" w:date="2020-02-21T14:57:00Z">
               <w:r>
                 <w:rPr>
                   <w:i/>
@@ -7615,7 +7637,7 @@
                 <w:color w:val="3B3838" w:themeColor="background2" w:themeShade="40"/>
               </w:rPr>
             </w:pPr>
-            <w:del w:id="350" w:author="Mark Matas" w:date="2020-02-21T14:57:00Z">
+            <w:del w:id="353" w:author="Mark Matas" w:date="2020-02-21T14:57:00Z">
               <w:r>
                 <w:rPr>
                   <w:i/>
@@ -7639,7 +7661,7 @@
                 <w:color w:val="3B3838" w:themeColor="background2" w:themeShade="40"/>
               </w:rPr>
             </w:pPr>
-            <w:del w:id="351" w:author="Mark Matas" w:date="2020-02-21T14:57:00Z">
+            <w:del w:id="354" w:author="Mark Matas" w:date="2020-02-21T14:57:00Z">
               <w:r>
                 <w:rPr>
                   <w:i/>
@@ -7661,7 +7683,7 @@
                 <w:color w:val="3B3838" w:themeColor="background2" w:themeShade="40"/>
               </w:rPr>
             </w:pPr>
-            <w:ins w:id="352" w:author="Mark Matas" w:date="2020-02-21T14:56:00Z">
+            <w:ins w:id="355" w:author="Mark Matas" w:date="2020-02-21T14:56:00Z">
               <w:r>
                 <w:rPr>
                   <w:color w:val="3B3838" w:themeColor="background2" w:themeShade="40"/>
@@ -7678,7 +7700,7 @@
           <w:p>
             <w:pPr>
               <w:rPr>
-                <w:ins w:id="353" w:author="Mark Matas" w:date="2020-01-31T16:21:00Z"/>
+                <w:ins w:id="356" w:author="Mark Matas" w:date="2020-01-31T16:21:00Z"/>
                 <w:color w:val="3B3838" w:themeColor="background2" w:themeShade="40"/>
               </w:rPr>
             </w:pPr>
@@ -7691,7 +7713,7 @@
           <w:p>
             <w:pPr>
               <w:rPr>
-                <w:ins w:id="354" w:author="Mark Matas" w:date="2020-01-31T16:22:00Z"/>
+                <w:ins w:id="357" w:author="Mark Matas" w:date="2020-01-31T16:22:00Z"/>
                 <w:color w:val="3B3838" w:themeColor="background2" w:themeShade="40"/>
               </w:rPr>
             </w:pPr>
@@ -7711,7 +7733,7 @@
                 <w:color w:val="3B3838" w:themeColor="background2" w:themeShade="40"/>
               </w:rPr>
             </w:pPr>
-            <w:ins w:id="355" w:author="Mark Matas" w:date="2020-02-21T14:43:00Z">
+            <w:ins w:id="358" w:author="Mark Matas" w:date="2020-02-21T14:43:00Z">
               <w:r>
                 <w:rPr>
                   <w:i/>
@@ -7735,7 +7757,7 @@
                 <w:color w:val="3B3838" w:themeColor="background2" w:themeShade="40"/>
               </w:rPr>
             </w:pPr>
-            <w:ins w:id="356" w:author="Mark Matas" w:date="2020-02-21T14:43:00Z">
+            <w:ins w:id="359" w:author="Mark Matas" w:date="2020-02-21T14:43:00Z">
               <w:r>
                 <w:rPr>
                   <w:i/>
@@ -7759,7 +7781,7 @@
                 <w:color w:val="3B3838" w:themeColor="background2" w:themeShade="40"/>
               </w:rPr>
             </w:pPr>
-            <w:ins w:id="357" w:author="Mark Matas" w:date="2020-02-21T14:58:00Z">
+            <w:ins w:id="360" w:author="Mark Matas" w:date="2020-02-21T14:58:00Z">
               <w:r>
                 <w:rPr>
                   <w:i/>
@@ -7783,7 +7805,7 @@
                 <w:color w:val="3B3838" w:themeColor="background2" w:themeShade="40"/>
               </w:rPr>
             </w:pPr>
-            <w:ins w:id="358" w:author="Mark Matas" w:date="2020-02-21T14:58:00Z">
+            <w:ins w:id="361" w:author="Mark Matas" w:date="2020-02-21T14:58:00Z">
               <w:r>
                 <w:rPr>
                   <w:i/>
@@ -7805,30 +7827,14 @@
                 <w:color w:val="3B3838" w:themeColor="background2" w:themeShade="40"/>
               </w:rPr>
             </w:pPr>
-            <w:ins w:id="359" w:author="Mark Matas" w:date="2020-02-21T14:43:00Z">
-              <w:r>
-                <w:rPr>
-                  <w:i/>
-                  <w:iCs/>
-                  <w:color w:val="3B3838" w:themeColor="background2" w:themeShade="40"/>
-                </w:rPr>
-                <w:t>MOV</w:t>
-              </w:r>
-              <w:r>
-                <w:rPr>
-                  <w:i/>
-                  <w:iCs/>
-                  <w:color w:val="3B3838" w:themeColor="background2" w:themeShade="40"/>
-                </w:rPr>
-                <w:t>ED</w:t>
-              </w:r>
-              <w:r>
-                <w:rPr>
-                  <w:i/>
-                  <w:iCs/>
-                  <w:color w:val="3B3838" w:themeColor="background2" w:themeShade="40"/>
-                </w:rPr>
-                <w:t xml:space="preserve"> TO PHASE 4, belongs in testing (need everything else working)</w:t>
+            <w:ins w:id="362" w:author="Mark Matas" w:date="2020-02-21T14:43:00Z">
+              <w:r>
+                <w:rPr>
+                  <w:i/>
+                  <w:iCs/>
+                  <w:color w:val="3B3838" w:themeColor="background2" w:themeShade="40"/>
+                </w:rPr>
+                <w:t>MOVED TO PHASE 4, belongs in testing (need everything else working)</w:t>
               </w:r>
             </w:ins>
           </w:p>
@@ -7840,7 +7846,7 @@
           <w:p>
             <w:pPr>
               <w:rPr>
-                <w:ins w:id="360" w:author="Mark Matas" w:date="2020-01-31T16:21:00Z"/>
+                <w:ins w:id="363" w:author="Mark Matas" w:date="2020-01-31T16:21:00Z"/>
                 <w:color w:val="3B3838" w:themeColor="background2" w:themeShade="40"/>
               </w:rPr>
             </w:pPr>
@@ -7853,7 +7859,7 @@
           <w:p>
             <w:pPr>
               <w:rPr>
-                <w:ins w:id="361" w:author="Mark Matas" w:date="2020-01-31T16:22:00Z"/>
+                <w:ins w:id="364" w:author="Mark Matas" w:date="2020-01-31T16:22:00Z"/>
                 <w:color w:val="3B3838" w:themeColor="background2" w:themeShade="40"/>
               </w:rPr>
             </w:pPr>
@@ -7873,7 +7879,7 @@
                 <w:color w:val="3B3838" w:themeColor="background2" w:themeShade="40"/>
               </w:rPr>
             </w:pPr>
-            <w:ins w:id="362" w:author="Mark Matas" w:date="2020-02-21T14:59:00Z">
+            <w:ins w:id="365" w:author="Mark Matas" w:date="2020-02-21T14:59:00Z">
               <w:r>
                 <w:rPr>
                   <w:i/>
@@ -7897,7 +7903,7 @@
                 <w:color w:val="3B3838" w:themeColor="background2" w:themeShade="40"/>
               </w:rPr>
             </w:pPr>
-            <w:ins w:id="363" w:author="Mark Matas" w:date="2020-02-21T14:59:00Z">
+            <w:ins w:id="366" w:author="Mark Matas" w:date="2020-02-21T14:59:00Z">
               <w:r>
                 <w:rPr>
                   <w:i/>
@@ -7921,7 +7927,7 @@
                 <w:color w:val="3B3838" w:themeColor="background2" w:themeShade="40"/>
               </w:rPr>
             </w:pPr>
-            <w:ins w:id="364" w:author="Mark Matas" w:date="2020-02-21T14:59:00Z">
+            <w:ins w:id="367" w:author="Mark Matas" w:date="2020-02-21T14:59:00Z">
               <w:r>
                 <w:rPr>
                   <w:i/>
@@ -7945,7 +7951,7 @@
                 <w:color w:val="3B3838" w:themeColor="background2" w:themeShade="40"/>
               </w:rPr>
             </w:pPr>
-            <w:ins w:id="365" w:author="Mark Matas" w:date="2020-02-21T14:59:00Z">
+            <w:ins w:id="368" w:author="Mark Matas" w:date="2020-02-21T14:59:00Z">
               <w:r>
                 <w:rPr>
                   <w:i/>
@@ -7955,8 +7961,6 @@
                 <w:t>5</w:t>
               </w:r>
             </w:ins>
-            <w:bookmarkStart w:id="366" w:name="_GoBack"/>
-            <w:bookmarkEnd w:id="366"/>
           </w:p>
         </w:tc>
         <w:tc>
@@ -7978,7 +7982,7 @@
           <w:p>
             <w:pPr>
               <w:rPr>
-                <w:ins w:id="367" w:author="Mark Matas" w:date="2020-01-31T16:21:00Z"/>
+                <w:ins w:id="369" w:author="Mark Matas" w:date="2020-01-31T16:21:00Z"/>
                 <w:color w:val="3B3838" w:themeColor="background2" w:themeShade="40"/>
               </w:rPr>
             </w:pPr>
@@ -7991,7 +7995,7 @@
           <w:p>
             <w:pPr>
               <w:rPr>
-                <w:ins w:id="368" w:author="Mark Matas" w:date="2020-01-31T16:22:00Z"/>
+                <w:ins w:id="370" w:author="Mark Matas" w:date="2020-01-31T16:22:00Z"/>
                 <w:color w:val="3B3838" w:themeColor="background2" w:themeShade="40"/>
               </w:rPr>
             </w:pPr>
@@ -8002,14 +8006,14 @@
     <w:p>
       <w:pPr>
         <w:rPr>
-          <w:ins w:id="369" w:author="Mark Matas" w:date="2020-02-11T09:40:00Z"/>
+          <w:ins w:id="371" w:author="Mark Matas" w:date="2020-02-11T09:40:00Z"/>
         </w:rPr>
       </w:pPr>
     </w:p>
     <w:p>
       <w:pPr>
         <w:rPr>
-          <w:ins w:id="370" w:author="Mark Matas" w:date="2020-02-11T09:40:00Z"/>
+          <w:ins w:id="372" w:author="Mark Matas" w:date="2020-02-11T09:40:00Z"/>
         </w:rPr>
       </w:pPr>
     </w:p>
@@ -8018,7 +8022,7 @@
         <w:tblStyle w:val="PlainTable5"/>
         <w:tblW w:w="0" w:type="auto"/>
         <w:tblLook w:val="04A0" w:firstRow="1" w:lastRow="0" w:firstColumn="1" w:lastColumn="0" w:noHBand="0" w:noVBand="1"/>
-        <w:tblPrChange w:id="371" w:author="Mark Matas" w:date="2020-02-11T09:40:00Z">
+        <w:tblPrChange w:id="373" w:author="Mark Matas" w:date="2020-02-11T09:40:00Z">
           <w:tblPr>
             <w:tblStyle w:val="TableGrid"/>
             <w:tblW w:w="0" w:type="auto"/>
@@ -8032,7 +8036,7 @@
         <w:gridCol w:w="835"/>
         <w:gridCol w:w="835"/>
         <w:gridCol w:w="835"/>
-        <w:tblGridChange w:id="372">
+        <w:tblGridChange w:id="374">
           <w:tblGrid>
             <w:gridCol w:w="1870"/>
             <w:gridCol w:w="1870"/>
@@ -8045,13 +8049,13 @@
       <w:tr>
         <w:trPr>
           <w:cnfStyle w:val="100000000000" w:firstRow="1" w:lastRow="0" w:firstColumn="0" w:lastColumn="0" w:oddVBand="0" w:evenVBand="0" w:oddHBand="0" w:evenHBand="0" w:firstRowFirstColumn="0" w:firstRowLastColumn="0" w:lastRowFirstColumn="0" w:lastRowLastColumn="0"/>
-          <w:ins w:id="373" w:author="Mark Matas" w:date="2020-02-11T09:40:00Z"/>
+          <w:ins w:id="375" w:author="Mark Matas" w:date="2020-02-11T09:40:00Z"/>
         </w:trPr>
         <w:tc>
           <w:tcPr>
             <w:cnfStyle w:val="001000000100" w:firstRow="0" w:lastRow="0" w:firstColumn="1" w:lastColumn="0" w:oddVBand="0" w:evenVBand="0" w:oddHBand="0" w:evenHBand="0" w:firstRowFirstColumn="1" w:firstRowLastColumn="0" w:lastRowFirstColumn="0" w:lastRowLastColumn="0"/>
             <w:tcW w:w="0" w:type="dxa"/>
-            <w:tcPrChange w:id="374" w:author="Mark Matas" w:date="2020-02-11T09:40:00Z">
+            <w:tcPrChange w:id="376" w:author="Mark Matas" w:date="2020-02-11T09:40:00Z">
               <w:tcPr>
                 <w:tcW w:w="1870" w:type="dxa"/>
               </w:tcPr>
@@ -8062,15 +8066,15 @@
               <w:jc w:val="left"/>
               <w:cnfStyle w:val="101000000100" w:firstRow="1" w:lastRow="0" w:firstColumn="1" w:lastColumn="0" w:oddVBand="0" w:evenVBand="0" w:oddHBand="0" w:evenHBand="0" w:firstRowFirstColumn="1" w:firstRowLastColumn="0" w:lastRowFirstColumn="0" w:lastRowLastColumn="0"/>
               <w:rPr>
-                <w:ins w:id="375" w:author="Mark Matas" w:date="2020-02-11T09:40:00Z"/>
-              </w:rPr>
-              <w:pPrChange w:id="376" w:author="Mark Matas" w:date="2020-02-11T09:40:00Z">
+                <w:ins w:id="377" w:author="Mark Matas" w:date="2020-02-11T09:40:00Z"/>
+              </w:rPr>
+              <w:pPrChange w:id="378" w:author="Mark Matas" w:date="2020-02-11T09:40:00Z">
                 <w:pPr>
                   <w:cnfStyle w:val="101000000100" w:firstRow="1" w:lastRow="0" w:firstColumn="1" w:lastColumn="0" w:oddVBand="0" w:evenVBand="0" w:oddHBand="0" w:evenHBand="0" w:firstRowFirstColumn="1" w:firstRowLastColumn="0" w:lastRowFirstColumn="0" w:lastRowLastColumn="0"/>
                 </w:pPr>
               </w:pPrChange>
             </w:pPr>
-            <w:ins w:id="377" w:author="Mark Matas" w:date="2020-02-11T09:40:00Z">
+            <w:ins w:id="379" w:author="Mark Matas" w:date="2020-02-11T09:40:00Z">
               <w:r>
                 <w:t>Team Member</w:t>
               </w:r>
@@ -8080,7 +8084,7 @@
         <w:tc>
           <w:tcPr>
             <w:tcW w:w="0" w:type="dxa"/>
-            <w:tcPrChange w:id="378" w:author="Mark Matas" w:date="2020-02-11T09:40:00Z">
+            <w:tcPrChange w:id="380" w:author="Mark Matas" w:date="2020-02-11T09:40:00Z">
               <w:tcPr>
                 <w:tcW w:w="1870" w:type="dxa"/>
               </w:tcPr>
@@ -8090,15 +8094,15 @@
             <w:pPr>
               <w:cnfStyle w:val="100000000000" w:firstRow="1" w:lastRow="0" w:firstColumn="0" w:lastColumn="0" w:oddVBand="0" w:evenVBand="0" w:oddHBand="0" w:evenHBand="0" w:firstRowFirstColumn="0" w:firstRowLastColumn="0" w:lastRowFirstColumn="0" w:lastRowLastColumn="0"/>
               <w:rPr>
-                <w:ins w:id="379" w:author="Mark Matas" w:date="2020-02-11T09:40:00Z"/>
-              </w:rPr>
-            </w:pPr>
-            <w:ins w:id="380" w:author="Mark Matas" w:date="2020-02-11T09:40:00Z">
+                <w:ins w:id="381" w:author="Mark Matas" w:date="2020-02-11T09:40:00Z"/>
+              </w:rPr>
+            </w:pPr>
+            <w:ins w:id="382" w:author="Mark Matas" w:date="2020-02-11T09:40:00Z">
               <w:r>
                 <w:t xml:space="preserve">Phase </w:t>
               </w:r>
             </w:ins>
-            <w:ins w:id="381" w:author="Mark Matas" w:date="2020-02-11T09:41:00Z">
+            <w:ins w:id="383" w:author="Mark Matas" w:date="2020-02-11T09:41:00Z">
               <w:r>
                 <w:t>1</w:t>
               </w:r>
@@ -8108,7 +8112,7 @@
         <w:tc>
           <w:tcPr>
             <w:tcW w:w="0" w:type="dxa"/>
-            <w:tcPrChange w:id="382" w:author="Mark Matas" w:date="2020-02-11T09:40:00Z">
+            <w:tcPrChange w:id="384" w:author="Mark Matas" w:date="2020-02-11T09:40:00Z">
               <w:tcPr>
                 <w:tcW w:w="1870" w:type="dxa"/>
               </w:tcPr>
@@ -8118,10 +8122,10 @@
             <w:pPr>
               <w:cnfStyle w:val="100000000000" w:firstRow="1" w:lastRow="0" w:firstColumn="0" w:lastColumn="0" w:oddVBand="0" w:evenVBand="0" w:oddHBand="0" w:evenHBand="0" w:firstRowFirstColumn="0" w:firstRowLastColumn="0" w:lastRowFirstColumn="0" w:lastRowLastColumn="0"/>
               <w:rPr>
-                <w:ins w:id="383" w:author="Mark Matas" w:date="2020-02-11T09:40:00Z"/>
-              </w:rPr>
-            </w:pPr>
-            <w:ins w:id="384" w:author="Mark Matas" w:date="2020-02-11T09:41:00Z">
+                <w:ins w:id="385" w:author="Mark Matas" w:date="2020-02-11T09:40:00Z"/>
+              </w:rPr>
+            </w:pPr>
+            <w:ins w:id="386" w:author="Mark Matas" w:date="2020-02-11T09:41:00Z">
               <w:r>
                 <w:t>Phase 2</w:t>
               </w:r>
@@ -8131,7 +8135,7 @@
         <w:tc>
           <w:tcPr>
             <w:tcW w:w="0" w:type="dxa"/>
-            <w:tcPrChange w:id="385" w:author="Mark Matas" w:date="2020-02-11T09:40:00Z">
+            <w:tcPrChange w:id="387" w:author="Mark Matas" w:date="2020-02-11T09:40:00Z">
               <w:tcPr>
                 <w:tcW w:w="1870" w:type="dxa"/>
               </w:tcPr>
@@ -8141,10 +8145,10 @@
             <w:pPr>
               <w:cnfStyle w:val="100000000000" w:firstRow="1" w:lastRow="0" w:firstColumn="0" w:lastColumn="0" w:oddVBand="0" w:evenVBand="0" w:oddHBand="0" w:evenHBand="0" w:firstRowFirstColumn="0" w:firstRowLastColumn="0" w:lastRowFirstColumn="0" w:lastRowLastColumn="0"/>
               <w:rPr>
-                <w:ins w:id="386" w:author="Mark Matas" w:date="2020-02-11T09:40:00Z"/>
-              </w:rPr>
-            </w:pPr>
-            <w:ins w:id="387" w:author="Mark Matas" w:date="2020-02-11T09:41:00Z">
+                <w:ins w:id="388" w:author="Mark Matas" w:date="2020-02-11T09:40:00Z"/>
+              </w:rPr>
+            </w:pPr>
+            <w:ins w:id="389" w:author="Mark Matas" w:date="2020-02-11T09:41:00Z">
               <w:r>
                 <w:t>Phase 3</w:t>
               </w:r>
@@ -8154,7 +8158,7 @@
         <w:tc>
           <w:tcPr>
             <w:tcW w:w="0" w:type="dxa"/>
-            <w:tcPrChange w:id="388" w:author="Mark Matas" w:date="2020-02-11T09:40:00Z">
+            <w:tcPrChange w:id="390" w:author="Mark Matas" w:date="2020-02-11T09:40:00Z">
               <w:tcPr>
                 <w:tcW w:w="1870" w:type="dxa"/>
               </w:tcPr>
@@ -8164,10 +8168,10 @@
             <w:pPr>
               <w:cnfStyle w:val="100000000000" w:firstRow="1" w:lastRow="0" w:firstColumn="0" w:lastColumn="0" w:oddVBand="0" w:evenVBand="0" w:oddHBand="0" w:evenHBand="0" w:firstRowFirstColumn="0" w:firstRowLastColumn="0" w:lastRowFirstColumn="0" w:lastRowLastColumn="0"/>
               <w:rPr>
-                <w:ins w:id="389" w:author="Mark Matas" w:date="2020-02-11T09:40:00Z"/>
-              </w:rPr>
-            </w:pPr>
-            <w:ins w:id="390" w:author="Mark Matas" w:date="2020-02-11T09:41:00Z">
+                <w:ins w:id="391" w:author="Mark Matas" w:date="2020-02-11T09:40:00Z"/>
+              </w:rPr>
+            </w:pPr>
+            <w:ins w:id="392" w:author="Mark Matas" w:date="2020-02-11T09:41:00Z">
               <w:r>
                 <w:t>Phase 4</w:t>
               </w:r>
@@ -8178,13 +8182,13 @@
       <w:tr>
         <w:trPr>
           <w:cnfStyle w:val="000000100000" w:firstRow="0" w:lastRow="0" w:firstColumn="0" w:lastColumn="0" w:oddVBand="0" w:evenVBand="0" w:oddHBand="1" w:evenHBand="0" w:firstRowFirstColumn="0" w:firstRowLastColumn="0" w:lastRowFirstColumn="0" w:lastRowLastColumn="0"/>
-          <w:ins w:id="391" w:author="Mark Matas" w:date="2020-02-11T09:40:00Z"/>
+          <w:ins w:id="393" w:author="Mark Matas" w:date="2020-02-11T09:40:00Z"/>
         </w:trPr>
         <w:tc>
           <w:tcPr>
             <w:cnfStyle w:val="001000000000" w:firstRow="0" w:lastRow="0" w:firstColumn="1" w:lastColumn="0" w:oddVBand="0" w:evenVBand="0" w:oddHBand="0" w:evenHBand="0" w:firstRowFirstColumn="0" w:firstRowLastColumn="0" w:lastRowFirstColumn="0" w:lastRowLastColumn="0"/>
             <w:tcW w:w="0" w:type="dxa"/>
-            <w:tcPrChange w:id="392" w:author="Mark Matas" w:date="2020-02-11T09:40:00Z">
+            <w:tcPrChange w:id="394" w:author="Mark Matas" w:date="2020-02-11T09:40:00Z">
               <w:tcPr>
                 <w:tcW w:w="1870" w:type="dxa"/>
               </w:tcPr>
@@ -8194,10 +8198,10 @@
             <w:pPr>
               <w:cnfStyle w:val="001000100000" w:firstRow="0" w:lastRow="0" w:firstColumn="1" w:lastColumn="0" w:oddVBand="0" w:evenVBand="0" w:oddHBand="1" w:evenHBand="0" w:firstRowFirstColumn="0" w:firstRowLastColumn="0" w:lastRowFirstColumn="0" w:lastRowLastColumn="0"/>
               <w:rPr>
-                <w:ins w:id="393" w:author="Mark Matas" w:date="2020-02-11T09:40:00Z"/>
-              </w:rPr>
-            </w:pPr>
-            <w:ins w:id="394" w:author="Mark Matas" w:date="2020-02-11T17:47:00Z">
+                <w:ins w:id="395" w:author="Mark Matas" w:date="2020-02-11T09:40:00Z"/>
+              </w:rPr>
+            </w:pPr>
+            <w:ins w:id="396" w:author="Mark Matas" w:date="2020-02-11T17:47:00Z">
               <w:r>
                 <w:t>Mark</w:t>
               </w:r>
@@ -8207,7 +8211,7 @@
         <w:tc>
           <w:tcPr>
             <w:tcW w:w="0" w:type="dxa"/>
-            <w:tcPrChange w:id="395" w:author="Mark Matas" w:date="2020-02-11T09:40:00Z">
+            <w:tcPrChange w:id="397" w:author="Mark Matas" w:date="2020-02-11T09:40:00Z">
               <w:tcPr>
                 <w:tcW w:w="1870" w:type="dxa"/>
               </w:tcPr>
@@ -8217,10 +8221,10 @@
             <w:pPr>
               <w:cnfStyle w:val="000000100000" w:firstRow="0" w:lastRow="0" w:firstColumn="0" w:lastColumn="0" w:oddVBand="0" w:evenVBand="0" w:oddHBand="1" w:evenHBand="0" w:firstRowFirstColumn="0" w:firstRowLastColumn="0" w:lastRowFirstColumn="0" w:lastRowLastColumn="0"/>
               <w:rPr>
-                <w:ins w:id="396" w:author="Mark Matas" w:date="2020-02-11T09:40:00Z"/>
-              </w:rPr>
-            </w:pPr>
-            <w:ins w:id="397" w:author="Mark Matas" w:date="2020-02-11T17:47:00Z">
+                <w:ins w:id="398" w:author="Mark Matas" w:date="2020-02-11T09:40:00Z"/>
+              </w:rPr>
+            </w:pPr>
+            <w:ins w:id="399" w:author="Mark Matas" w:date="2020-02-11T17:47:00Z">
               <w:r>
                 <w:t>17</w:t>
               </w:r>
@@ -8230,7 +8234,7 @@
         <w:tc>
           <w:tcPr>
             <w:tcW w:w="0" w:type="dxa"/>
-            <w:tcPrChange w:id="398" w:author="Mark Matas" w:date="2020-02-11T09:40:00Z">
+            <w:tcPrChange w:id="400" w:author="Mark Matas" w:date="2020-02-11T09:40:00Z">
               <w:tcPr>
                 <w:tcW w:w="1870" w:type="dxa"/>
               </w:tcPr>
@@ -8240,32 +8244,14 @@
             <w:pPr>
               <w:cnfStyle w:val="000000100000" w:firstRow="0" w:lastRow="0" w:firstColumn="0" w:lastColumn="0" w:oddVBand="0" w:evenVBand="0" w:oddHBand="1" w:evenHBand="0" w:firstRowFirstColumn="0" w:firstRowLastColumn="0" w:lastRowFirstColumn="0" w:lastRowLastColumn="0"/>
               <w:rPr>
-                <w:ins w:id="399" w:author="Mark Matas" w:date="2020-02-11T09:40:00Z"/>
-              </w:rPr>
-            </w:pPr>
-            <w:ins w:id="400" w:author="Mark Matas" w:date="2020-02-21T14:36:00Z">
+                <w:ins w:id="401" w:author="Mark Matas" w:date="2020-02-11T09:40:00Z"/>
+              </w:rPr>
+            </w:pPr>
+            <w:ins w:id="402" w:author="Mark Matas" w:date="2020-02-21T14:36:00Z">
               <w:r>
                 <w:t>22</w:t>
               </w:r>
             </w:ins>
-          </w:p>
-        </w:tc>
-        <w:tc>
-          <w:tcPr>
-            <w:tcW w:w="0" w:type="dxa"/>
-            <w:tcPrChange w:id="401" w:author="Mark Matas" w:date="2020-02-11T09:40:00Z">
-              <w:tcPr>
-                <w:tcW w:w="1870" w:type="dxa"/>
-              </w:tcPr>
-            </w:tcPrChange>
-          </w:tcPr>
-          <w:p>
-            <w:pPr>
-              <w:cnfStyle w:val="000000100000" w:firstRow="0" w:lastRow="0" w:firstColumn="0" w:lastColumn="0" w:oddVBand="0" w:evenVBand="0" w:oddHBand="1" w:evenHBand="0" w:firstRowFirstColumn="0" w:firstRowLastColumn="0" w:lastRowFirstColumn="0" w:lastRowLastColumn="0"/>
-              <w:rPr>
-                <w:ins w:id="402" w:author="Mark Matas" w:date="2020-02-11T09:40:00Z"/>
-              </w:rPr>
-            </w:pPr>
           </w:p>
         </w:tc>
         <w:tc>
@@ -8286,16 +8272,10 @@
             </w:pPr>
           </w:p>
         </w:tc>
-      </w:tr>
-      <w:tr>
-        <w:trPr>
-          <w:ins w:id="405" w:author="Mark Matas" w:date="2020-02-11T09:40:00Z"/>
-        </w:trPr>
-        <w:tc>
-          <w:tcPr>
-            <w:cnfStyle w:val="001000000000" w:firstRow="0" w:lastRow="0" w:firstColumn="1" w:lastColumn="0" w:oddVBand="0" w:evenVBand="0" w:oddHBand="0" w:evenHBand="0" w:firstRowFirstColumn="0" w:firstRowLastColumn="0" w:lastRowFirstColumn="0" w:lastRowLastColumn="0"/>
+        <w:tc>
+          <w:tcPr>
             <w:tcW w:w="0" w:type="dxa"/>
-            <w:tcPrChange w:id="406" w:author="Mark Matas" w:date="2020-02-11T09:40:00Z">
+            <w:tcPrChange w:id="405" w:author="Mark Matas" w:date="2020-02-11T09:40:00Z">
               <w:tcPr>
                 <w:tcW w:w="1870" w:type="dxa"/>
               </w:tcPr>
@@ -8303,21 +8283,23 @@
           </w:tcPr>
           <w:p>
             <w:pPr>
-              <w:rPr>
-                <w:ins w:id="407" w:author="Mark Matas" w:date="2020-02-11T09:40:00Z"/>
-              </w:rPr>
-            </w:pPr>
-            <w:ins w:id="408" w:author="Mark Matas" w:date="2020-02-11T17:47:00Z">
-              <w:r>
-                <w:t>Jake</w:t>
-              </w:r>
-            </w:ins>
-          </w:p>
-        </w:tc>
-        <w:tc>
-          <w:tcPr>
+              <w:cnfStyle w:val="000000100000" w:firstRow="0" w:lastRow="0" w:firstColumn="0" w:lastColumn="0" w:oddVBand="0" w:evenVBand="0" w:oddHBand="1" w:evenHBand="0" w:firstRowFirstColumn="0" w:firstRowLastColumn="0" w:lastRowFirstColumn="0" w:lastRowLastColumn="0"/>
+              <w:rPr>
+                <w:ins w:id="406" w:author="Mark Matas" w:date="2020-02-11T09:40:00Z"/>
+              </w:rPr>
+            </w:pPr>
+          </w:p>
+        </w:tc>
+      </w:tr>
+      <w:tr>
+        <w:trPr>
+          <w:ins w:id="407" w:author="Mark Matas" w:date="2020-02-11T09:40:00Z"/>
+        </w:trPr>
+        <w:tc>
+          <w:tcPr>
+            <w:cnfStyle w:val="001000000000" w:firstRow="0" w:lastRow="0" w:firstColumn="1" w:lastColumn="0" w:oddVBand="0" w:evenVBand="0" w:oddHBand="0" w:evenHBand="0" w:firstRowFirstColumn="0" w:firstRowLastColumn="0" w:lastRowFirstColumn="0" w:lastRowLastColumn="0"/>
             <w:tcW w:w="0" w:type="dxa"/>
-            <w:tcPrChange w:id="409" w:author="Mark Matas" w:date="2020-02-11T09:40:00Z">
+            <w:tcPrChange w:id="408" w:author="Mark Matas" w:date="2020-02-11T09:40:00Z">
               <w:tcPr>
                 <w:tcW w:w="1870" w:type="dxa"/>
               </w:tcPr>
@@ -8325,14 +8307,13 @@
           </w:tcPr>
           <w:p>
             <w:pPr>
-              <w:cnfStyle w:val="000000000000" w:firstRow="0" w:lastRow="0" w:firstColumn="0" w:lastColumn="0" w:oddVBand="0" w:evenVBand="0" w:oddHBand="0" w:evenHBand="0" w:firstRowFirstColumn="0" w:firstRowLastColumn="0" w:lastRowFirstColumn="0" w:lastRowLastColumn="0"/>
-              <w:rPr>
-                <w:ins w:id="410" w:author="Mark Matas" w:date="2020-02-11T09:40:00Z"/>
-              </w:rPr>
-            </w:pPr>
-            <w:ins w:id="411" w:author="Mark Matas" w:date="2020-02-11T17:48:00Z">
-              <w:r>
-                <w:t>16</w:t>
+              <w:rPr>
+                <w:ins w:id="409" w:author="Mark Matas" w:date="2020-02-11T09:40:00Z"/>
+              </w:rPr>
+            </w:pPr>
+            <w:ins w:id="410" w:author="Mark Matas" w:date="2020-02-11T17:47:00Z">
+              <w:r>
+                <w:t>Jake</w:t>
               </w:r>
             </w:ins>
           </w:p>
@@ -8340,7 +8321,7 @@
         <w:tc>
           <w:tcPr>
             <w:tcW w:w="0" w:type="dxa"/>
-            <w:tcPrChange w:id="412" w:author="Mark Matas" w:date="2020-02-11T09:40:00Z">
+            <w:tcPrChange w:id="411" w:author="Mark Matas" w:date="2020-02-11T09:40:00Z">
               <w:tcPr>
                 <w:tcW w:w="1870" w:type="dxa"/>
               </w:tcPr>
@@ -8350,12 +8331,12 @@
             <w:pPr>
               <w:cnfStyle w:val="000000000000" w:firstRow="0" w:lastRow="0" w:firstColumn="0" w:lastColumn="0" w:oddVBand="0" w:evenVBand="0" w:oddHBand="0" w:evenHBand="0" w:firstRowFirstColumn="0" w:firstRowLastColumn="0" w:lastRowFirstColumn="0" w:lastRowLastColumn="0"/>
               <w:rPr>
-                <w:ins w:id="413" w:author="Mark Matas" w:date="2020-02-11T09:40:00Z"/>
-              </w:rPr>
-            </w:pPr>
-            <w:ins w:id="414" w:author="Mark Matas" w:date="2020-02-21T14:36:00Z">
-              <w:r>
-                <w:t>20</w:t>
+                <w:ins w:id="412" w:author="Mark Matas" w:date="2020-02-11T09:40:00Z"/>
+              </w:rPr>
+            </w:pPr>
+            <w:ins w:id="413" w:author="Mark Matas" w:date="2020-02-11T17:48:00Z">
+              <w:r>
+                <w:t>16</w:t>
               </w:r>
             </w:ins>
           </w:p>
@@ -8363,7 +8344,7 @@
         <w:tc>
           <w:tcPr>
             <w:tcW w:w="0" w:type="dxa"/>
-            <w:tcPrChange w:id="415" w:author="Mark Matas" w:date="2020-02-11T09:40:00Z">
+            <w:tcPrChange w:id="414" w:author="Mark Matas" w:date="2020-02-11T09:40:00Z">
               <w:tcPr>
                 <w:tcW w:w="1870" w:type="dxa"/>
               </w:tcPr>
@@ -8373,9 +8354,14 @@
             <w:pPr>
               <w:cnfStyle w:val="000000000000" w:firstRow="0" w:lastRow="0" w:firstColumn="0" w:lastColumn="0" w:oddVBand="0" w:evenVBand="0" w:oddHBand="0" w:evenHBand="0" w:firstRowFirstColumn="0" w:firstRowLastColumn="0" w:lastRowFirstColumn="0" w:lastRowLastColumn="0"/>
               <w:rPr>
-                <w:ins w:id="416" w:author="Mark Matas" w:date="2020-02-11T09:40:00Z"/>
-              </w:rPr>
-            </w:pPr>
+                <w:ins w:id="415" w:author="Mark Matas" w:date="2020-02-11T09:40:00Z"/>
+              </w:rPr>
+            </w:pPr>
+            <w:ins w:id="416" w:author="Mark Matas" w:date="2020-02-21T14:36:00Z">
+              <w:r>
+                <w:t>20</w:t>
+              </w:r>
+            </w:ins>
           </w:p>
         </w:tc>
         <w:tc>
@@ -8396,17 +8382,35 @@
             </w:pPr>
           </w:p>
         </w:tc>
+        <w:tc>
+          <w:tcPr>
+            <w:tcW w:w="0" w:type="dxa"/>
+            <w:tcPrChange w:id="419" w:author="Mark Matas" w:date="2020-02-11T09:40:00Z">
+              <w:tcPr>
+                <w:tcW w:w="1870" w:type="dxa"/>
+              </w:tcPr>
+            </w:tcPrChange>
+          </w:tcPr>
+          <w:p>
+            <w:pPr>
+              <w:cnfStyle w:val="000000000000" w:firstRow="0" w:lastRow="0" w:firstColumn="0" w:lastColumn="0" w:oddVBand="0" w:evenVBand="0" w:oddHBand="0" w:evenHBand="0" w:firstRowFirstColumn="0" w:firstRowLastColumn="0" w:lastRowFirstColumn="0" w:lastRowLastColumn="0"/>
+              <w:rPr>
+                <w:ins w:id="420" w:author="Mark Matas" w:date="2020-02-11T09:40:00Z"/>
+              </w:rPr>
+            </w:pPr>
+          </w:p>
+        </w:tc>
       </w:tr>
       <w:tr>
         <w:trPr>
           <w:cnfStyle w:val="000000100000" w:firstRow="0" w:lastRow="0" w:firstColumn="0" w:lastColumn="0" w:oddVBand="0" w:evenVBand="0" w:oddHBand="1" w:evenHBand="0" w:firstRowFirstColumn="0" w:firstRowLastColumn="0" w:lastRowFirstColumn="0" w:lastRowLastColumn="0"/>
-          <w:ins w:id="419" w:author="Mark Matas" w:date="2020-02-11T09:40:00Z"/>
+          <w:ins w:id="421" w:author="Mark Matas" w:date="2020-02-11T09:40:00Z"/>
         </w:trPr>
         <w:tc>
           <w:tcPr>
             <w:cnfStyle w:val="001000000000" w:firstRow="0" w:lastRow="0" w:firstColumn="1" w:lastColumn="0" w:oddVBand="0" w:evenVBand="0" w:oddHBand="0" w:evenHBand="0" w:firstRowFirstColumn="0" w:firstRowLastColumn="0" w:lastRowFirstColumn="0" w:lastRowLastColumn="0"/>
             <w:tcW w:w="0" w:type="dxa"/>
-            <w:tcPrChange w:id="420" w:author="Mark Matas" w:date="2020-02-11T09:40:00Z">
+            <w:tcPrChange w:id="422" w:author="Mark Matas" w:date="2020-02-11T09:40:00Z">
               <w:tcPr>
                 <w:tcW w:w="1870" w:type="dxa"/>
               </w:tcPr>
@@ -8416,10 +8420,10 @@
             <w:pPr>
               <w:cnfStyle w:val="001000100000" w:firstRow="0" w:lastRow="0" w:firstColumn="1" w:lastColumn="0" w:oddVBand="0" w:evenVBand="0" w:oddHBand="1" w:evenHBand="0" w:firstRowFirstColumn="0" w:firstRowLastColumn="0" w:lastRowFirstColumn="0" w:lastRowLastColumn="0"/>
               <w:rPr>
-                <w:ins w:id="421" w:author="Mark Matas" w:date="2020-02-11T09:40:00Z"/>
-              </w:rPr>
-            </w:pPr>
-            <w:ins w:id="422" w:author="Mark Matas" w:date="2020-02-11T17:47:00Z">
+                <w:ins w:id="423" w:author="Mark Matas" w:date="2020-02-11T09:40:00Z"/>
+              </w:rPr>
+            </w:pPr>
+            <w:ins w:id="424" w:author="Mark Matas" w:date="2020-02-11T17:47:00Z">
               <w:r>
                 <w:t>Max</w:t>
               </w:r>
@@ -8429,7 +8433,7 @@
         <w:tc>
           <w:tcPr>
             <w:tcW w:w="0" w:type="dxa"/>
-            <w:tcPrChange w:id="423" w:author="Mark Matas" w:date="2020-02-11T09:40:00Z">
+            <w:tcPrChange w:id="425" w:author="Mark Matas" w:date="2020-02-11T09:40:00Z">
               <w:tcPr>
                 <w:tcW w:w="1870" w:type="dxa"/>
               </w:tcPr>
@@ -8439,10 +8443,10 @@
             <w:pPr>
               <w:cnfStyle w:val="000000100000" w:firstRow="0" w:lastRow="0" w:firstColumn="0" w:lastColumn="0" w:oddVBand="0" w:evenVBand="0" w:oddHBand="1" w:evenHBand="0" w:firstRowFirstColumn="0" w:firstRowLastColumn="0" w:lastRowFirstColumn="0" w:lastRowLastColumn="0"/>
               <w:rPr>
-                <w:ins w:id="424" w:author="Mark Matas" w:date="2020-02-11T09:40:00Z"/>
-              </w:rPr>
-            </w:pPr>
-            <w:ins w:id="425" w:author="Mark Matas" w:date="2020-02-11T17:48:00Z">
+                <w:ins w:id="426" w:author="Mark Matas" w:date="2020-02-11T09:40:00Z"/>
+              </w:rPr>
+            </w:pPr>
+            <w:ins w:id="427" w:author="Mark Matas" w:date="2020-02-11T17:48:00Z">
               <w:r>
                 <w:t>10</w:t>
               </w:r>
@@ -8452,7 +8456,7 @@
         <w:tc>
           <w:tcPr>
             <w:tcW w:w="0" w:type="dxa"/>
-            <w:tcPrChange w:id="426" w:author="Mark Matas" w:date="2020-02-11T09:40:00Z">
+            <w:tcPrChange w:id="428" w:author="Mark Matas" w:date="2020-02-11T09:40:00Z">
               <w:tcPr>
                 <w:tcW w:w="1870" w:type="dxa"/>
               </w:tcPr>
@@ -8462,32 +8466,14 @@
             <w:pPr>
               <w:cnfStyle w:val="000000100000" w:firstRow="0" w:lastRow="0" w:firstColumn="0" w:lastColumn="0" w:oddVBand="0" w:evenVBand="0" w:oddHBand="1" w:evenHBand="0" w:firstRowFirstColumn="0" w:firstRowLastColumn="0" w:lastRowFirstColumn="0" w:lastRowLastColumn="0"/>
               <w:rPr>
-                <w:ins w:id="427" w:author="Mark Matas" w:date="2020-02-11T09:40:00Z"/>
-              </w:rPr>
-            </w:pPr>
-            <w:ins w:id="428" w:author="Mark Matas" w:date="2020-02-21T14:36:00Z">
+                <w:ins w:id="429" w:author="Mark Matas" w:date="2020-02-11T09:40:00Z"/>
+              </w:rPr>
+            </w:pPr>
+            <w:ins w:id="430" w:author="Mark Matas" w:date="2020-02-21T14:36:00Z">
               <w:r>
                 <w:t>13</w:t>
               </w:r>
             </w:ins>
-          </w:p>
-        </w:tc>
-        <w:tc>
-          <w:tcPr>
-            <w:tcW w:w="0" w:type="dxa"/>
-            <w:tcPrChange w:id="429" w:author="Mark Matas" w:date="2020-02-11T09:40:00Z">
-              <w:tcPr>
-                <w:tcW w:w="1870" w:type="dxa"/>
-              </w:tcPr>
-            </w:tcPrChange>
-          </w:tcPr>
-          <w:p>
-            <w:pPr>
-              <w:cnfStyle w:val="000000100000" w:firstRow="0" w:lastRow="0" w:firstColumn="0" w:lastColumn="0" w:oddVBand="0" w:evenVBand="0" w:oddHBand="1" w:evenHBand="0" w:firstRowFirstColumn="0" w:firstRowLastColumn="0" w:lastRowFirstColumn="0" w:lastRowLastColumn="0"/>
-              <w:rPr>
-                <w:ins w:id="430" w:author="Mark Matas" w:date="2020-02-11T09:40:00Z"/>
-              </w:rPr>
-            </w:pPr>
           </w:p>
         </w:tc>
         <w:tc>
@@ -8508,16 +8494,10 @@
             </w:pPr>
           </w:p>
         </w:tc>
-      </w:tr>
-      <w:tr>
-        <w:trPr>
-          <w:ins w:id="433" w:author="Mark Matas" w:date="2020-02-11T09:40:00Z"/>
-        </w:trPr>
-        <w:tc>
-          <w:tcPr>
-            <w:cnfStyle w:val="001000000000" w:firstRow="0" w:lastRow="0" w:firstColumn="1" w:lastColumn="0" w:oddVBand="0" w:evenVBand="0" w:oddHBand="0" w:evenHBand="0" w:firstRowFirstColumn="0" w:firstRowLastColumn="0" w:lastRowFirstColumn="0" w:lastRowLastColumn="0"/>
+        <w:tc>
+          <w:tcPr>
             <w:tcW w:w="0" w:type="dxa"/>
-            <w:tcPrChange w:id="434" w:author="Mark Matas" w:date="2020-02-11T09:40:00Z">
+            <w:tcPrChange w:id="433" w:author="Mark Matas" w:date="2020-02-11T09:40:00Z">
               <w:tcPr>
                 <w:tcW w:w="1870" w:type="dxa"/>
               </w:tcPr>
@@ -8525,39 +8505,23 @@
           </w:tcPr>
           <w:p>
             <w:pPr>
-              <w:rPr>
-                <w:ins w:id="435" w:author="Mark Matas" w:date="2020-02-11T09:47:00Z"/>
-                <w:i w:val="0"/>
-                <w:iCs w:val="0"/>
-              </w:rPr>
-            </w:pPr>
-            <w:ins w:id="436" w:author="Mark Matas" w:date="2020-02-11T17:47:00Z">
-              <w:r>
-                <w:rPr>
-                  <w:i w:val="0"/>
-                  <w:iCs w:val="0"/>
-                </w:rPr>
-                <w:t>Lucas</w:t>
-              </w:r>
-            </w:ins>
-          </w:p>
-          <w:p>
-            <w:pPr>
-              <w:rPr>
-                <w:ins w:id="437" w:author="Mark Matas" w:date="2020-02-11T09:40:00Z"/>
-              </w:rPr>
-            </w:pPr>
-            <w:ins w:id="438" w:author="Mark Matas" w:date="2020-02-11T17:47:00Z">
-              <w:r>
-                <w:t>Total</w:t>
-              </w:r>
-            </w:ins>
-          </w:p>
-        </w:tc>
-        <w:tc>
-          <w:tcPr>
+              <w:cnfStyle w:val="000000100000" w:firstRow="0" w:lastRow="0" w:firstColumn="0" w:lastColumn="0" w:oddVBand="0" w:evenVBand="0" w:oddHBand="1" w:evenHBand="0" w:firstRowFirstColumn="0" w:firstRowLastColumn="0" w:lastRowFirstColumn="0" w:lastRowLastColumn="0"/>
+              <w:rPr>
+                <w:ins w:id="434" w:author="Mark Matas" w:date="2020-02-11T09:40:00Z"/>
+              </w:rPr>
+            </w:pPr>
+          </w:p>
+        </w:tc>
+      </w:tr>
+      <w:tr>
+        <w:trPr>
+          <w:ins w:id="435" w:author="Mark Matas" w:date="2020-02-11T09:40:00Z"/>
+        </w:trPr>
+        <w:tc>
+          <w:tcPr>
+            <w:cnfStyle w:val="001000000000" w:firstRow="0" w:lastRow="0" w:firstColumn="1" w:lastColumn="0" w:oddVBand="0" w:evenVBand="0" w:oddHBand="0" w:evenHBand="0" w:firstRowFirstColumn="0" w:firstRowLastColumn="0" w:lastRowFirstColumn="0" w:lastRowLastColumn="0"/>
             <w:tcW w:w="0" w:type="dxa"/>
-            <w:tcPrChange w:id="439" w:author="Mark Matas" w:date="2020-02-11T09:40:00Z">
+            <w:tcPrChange w:id="436" w:author="Mark Matas" w:date="2020-02-11T09:40:00Z">
               <w:tcPr>
                 <w:tcW w:w="1870" w:type="dxa"/>
               </w:tcPr>
@@ -8565,27 +8529,31 @@
           </w:tcPr>
           <w:p>
             <w:pPr>
-              <w:cnfStyle w:val="000000000000" w:firstRow="0" w:lastRow="0" w:firstColumn="0" w:lastColumn="0" w:oddVBand="0" w:evenVBand="0" w:oddHBand="0" w:evenHBand="0" w:firstRowFirstColumn="0" w:firstRowLastColumn="0" w:lastRowFirstColumn="0" w:lastRowLastColumn="0"/>
-              <w:rPr>
-                <w:ins w:id="440" w:author="Mark Matas" w:date="2020-02-11T17:49:00Z"/>
-              </w:rPr>
-            </w:pPr>
-            <w:ins w:id="441" w:author="Mark Matas" w:date="2020-02-11T17:49:00Z">
-              <w:r>
-                <w:t>12</w:t>
-              </w:r>
-            </w:ins>
-          </w:p>
-          <w:p>
-            <w:pPr>
-              <w:cnfStyle w:val="000000000000" w:firstRow="0" w:lastRow="0" w:firstColumn="0" w:lastColumn="0" w:oddVBand="0" w:evenVBand="0" w:oddHBand="0" w:evenHBand="0" w:firstRowFirstColumn="0" w:firstRowLastColumn="0" w:lastRowFirstColumn="0" w:lastRowLastColumn="0"/>
-              <w:rPr>
-                <w:ins w:id="442" w:author="Mark Matas" w:date="2020-02-11T09:40:00Z"/>
-              </w:rPr>
-            </w:pPr>
-            <w:ins w:id="443" w:author="Mark Matas" w:date="2020-02-11T17:49:00Z">
-              <w:r>
-                <w:t>55</w:t>
+              <w:rPr>
+                <w:ins w:id="437" w:author="Mark Matas" w:date="2020-02-11T09:47:00Z"/>
+                <w:i w:val="0"/>
+                <w:iCs w:val="0"/>
+              </w:rPr>
+            </w:pPr>
+            <w:ins w:id="438" w:author="Mark Matas" w:date="2020-02-11T17:47:00Z">
+              <w:r>
+                <w:rPr>
+                  <w:i w:val="0"/>
+                  <w:iCs w:val="0"/>
+                </w:rPr>
+                <w:t>Lucas</w:t>
+              </w:r>
+            </w:ins>
+          </w:p>
+          <w:p>
+            <w:pPr>
+              <w:rPr>
+                <w:ins w:id="439" w:author="Mark Matas" w:date="2020-02-11T09:40:00Z"/>
+              </w:rPr>
+            </w:pPr>
+            <w:ins w:id="440" w:author="Mark Matas" w:date="2020-02-11T17:47:00Z">
+              <w:r>
+                <w:t>Total</w:t>
               </w:r>
             </w:ins>
           </w:p>
@@ -8593,7 +8561,7 @@
         <w:tc>
           <w:tcPr>
             <w:tcW w:w="0" w:type="dxa"/>
-            <w:tcPrChange w:id="444" w:author="Mark Matas" w:date="2020-02-11T09:40:00Z">
+            <w:tcPrChange w:id="441" w:author="Mark Matas" w:date="2020-02-11T09:40:00Z">
               <w:tcPr>
                 <w:tcW w:w="1870" w:type="dxa"/>
               </w:tcPr>
@@ -8603,12 +8571,12 @@
             <w:pPr>
               <w:cnfStyle w:val="000000000000" w:firstRow="0" w:lastRow="0" w:firstColumn="0" w:lastColumn="0" w:oddVBand="0" w:evenVBand="0" w:oddHBand="0" w:evenHBand="0" w:firstRowFirstColumn="0" w:firstRowLastColumn="0" w:lastRowFirstColumn="0" w:lastRowLastColumn="0"/>
               <w:rPr>
-                <w:ins w:id="445" w:author="Mark Matas" w:date="2020-02-21T14:36:00Z"/>
-              </w:rPr>
-            </w:pPr>
-            <w:ins w:id="446" w:author="Mark Matas" w:date="2020-02-21T14:35:00Z">
-              <w:r>
-                <w:t>10</w:t>
+                <w:ins w:id="442" w:author="Mark Matas" w:date="2020-02-11T17:49:00Z"/>
+              </w:rPr>
+            </w:pPr>
+            <w:ins w:id="443" w:author="Mark Matas" w:date="2020-02-11T17:49:00Z">
+              <w:r>
+                <w:t>12</w:t>
               </w:r>
             </w:ins>
           </w:p>
@@ -8616,12 +8584,12 @@
             <w:pPr>
               <w:cnfStyle w:val="000000000000" w:firstRow="0" w:lastRow="0" w:firstColumn="0" w:lastColumn="0" w:oddVBand="0" w:evenVBand="0" w:oddHBand="0" w:evenHBand="0" w:firstRowFirstColumn="0" w:firstRowLastColumn="0" w:lastRowFirstColumn="0" w:lastRowLastColumn="0"/>
               <w:rPr>
-                <w:ins w:id="447" w:author="Mark Matas" w:date="2020-02-11T09:40:00Z"/>
-              </w:rPr>
-            </w:pPr>
-            <w:ins w:id="448" w:author="Mark Matas" w:date="2020-02-21T14:37:00Z">
-              <w:r>
-                <w:t>65</w:t>
+                <w:ins w:id="444" w:author="Mark Matas" w:date="2020-02-11T09:40:00Z"/>
+              </w:rPr>
+            </w:pPr>
+            <w:ins w:id="445" w:author="Mark Matas" w:date="2020-02-11T17:49:00Z">
+              <w:r>
+                <w:t>55</w:t>
               </w:r>
             </w:ins>
           </w:p>
@@ -8629,7 +8597,7 @@
         <w:tc>
           <w:tcPr>
             <w:tcW w:w="0" w:type="dxa"/>
-            <w:tcPrChange w:id="449" w:author="Mark Matas" w:date="2020-02-11T09:40:00Z">
+            <w:tcPrChange w:id="446" w:author="Mark Matas" w:date="2020-02-11T09:40:00Z">
               <w:tcPr>
                 <w:tcW w:w="1870" w:type="dxa"/>
               </w:tcPr>
@@ -8639,9 +8607,27 @@
             <w:pPr>
               <w:cnfStyle w:val="000000000000" w:firstRow="0" w:lastRow="0" w:firstColumn="0" w:lastColumn="0" w:oddVBand="0" w:evenVBand="0" w:oddHBand="0" w:evenHBand="0" w:firstRowFirstColumn="0" w:firstRowLastColumn="0" w:lastRowFirstColumn="0" w:lastRowLastColumn="0"/>
               <w:rPr>
-                <w:ins w:id="450" w:author="Mark Matas" w:date="2020-02-11T09:40:00Z"/>
-              </w:rPr>
-            </w:pPr>
+                <w:ins w:id="447" w:author="Mark Matas" w:date="2020-02-21T14:36:00Z"/>
+              </w:rPr>
+            </w:pPr>
+            <w:ins w:id="448" w:author="Mark Matas" w:date="2020-02-21T14:35:00Z">
+              <w:r>
+                <w:t>10</w:t>
+              </w:r>
+            </w:ins>
+          </w:p>
+          <w:p>
+            <w:pPr>
+              <w:cnfStyle w:val="000000000000" w:firstRow="0" w:lastRow="0" w:firstColumn="0" w:lastColumn="0" w:oddVBand="0" w:evenVBand="0" w:oddHBand="0" w:evenHBand="0" w:firstRowFirstColumn="0" w:firstRowLastColumn="0" w:lastRowFirstColumn="0" w:lastRowLastColumn="0"/>
+              <w:rPr>
+                <w:ins w:id="449" w:author="Mark Matas" w:date="2020-02-11T09:40:00Z"/>
+              </w:rPr>
+            </w:pPr>
+            <w:ins w:id="450" w:author="Mark Matas" w:date="2020-02-21T14:37:00Z">
+              <w:r>
+                <w:t>65</w:t>
+              </w:r>
+            </w:ins>
           </w:p>
         </w:tc>
         <w:tc>
@@ -8658,6 +8644,24 @@
               <w:cnfStyle w:val="000000000000" w:firstRow="0" w:lastRow="0" w:firstColumn="0" w:lastColumn="0" w:oddVBand="0" w:evenVBand="0" w:oddHBand="0" w:evenHBand="0" w:firstRowFirstColumn="0" w:firstRowLastColumn="0" w:lastRowFirstColumn="0" w:lastRowLastColumn="0"/>
               <w:rPr>
                 <w:ins w:id="452" w:author="Mark Matas" w:date="2020-02-11T09:40:00Z"/>
+              </w:rPr>
+            </w:pPr>
+          </w:p>
+        </w:tc>
+        <w:tc>
+          <w:tcPr>
+            <w:tcW w:w="0" w:type="dxa"/>
+            <w:tcPrChange w:id="453" w:author="Mark Matas" w:date="2020-02-11T09:40:00Z">
+              <w:tcPr>
+                <w:tcW w:w="1870" w:type="dxa"/>
+              </w:tcPr>
+            </w:tcPrChange>
+          </w:tcPr>
+          <w:p>
+            <w:pPr>
+              <w:cnfStyle w:val="000000000000" w:firstRow="0" w:lastRow="0" w:firstColumn="0" w:lastColumn="0" w:oddVBand="0" w:evenVBand="0" w:oddHBand="0" w:evenHBand="0" w:firstRowFirstColumn="0" w:firstRowLastColumn="0" w:lastRowFirstColumn="0" w:lastRowLastColumn="0"/>
+              <w:rPr>
+                <w:ins w:id="454" w:author="Mark Matas" w:date="2020-02-11T09:40:00Z"/>
               </w:rPr>
             </w:pPr>
           </w:p>

</xml_diff>

<commit_message>
interface design and doc edits
</commit_message>
<xml_diff>
--- a/ProjectDocs/CodeImplementationPlan.docx
+++ b/ProjectDocs/CodeImplementationPlan.docx
@@ -5,7 +5,6 @@
     <w:p>
       <w:pPr>
         <w:pStyle w:val="Heading1"/>
-        <w:spacing w:before="0"/>
       </w:pPr>
       <w:r>
         <w:t xml:space="preserve">CSCI 427 </w:t>
@@ -46,8 +45,13 @@
         <w:jc w:val="center"/>
       </w:pPr>
       <w:r>
-        <w:t>The Skyentists</w:t>
+        <w:t xml:space="preserve">The </w:t>
       </w:r>
+      <w:proofErr w:type="spellStart"/>
+      <w:r>
+        <w:t>Skyentists</w:t>
+      </w:r>
+      <w:proofErr w:type="spellEnd"/>
     </w:p>
     <w:p/>
     <w:tbl>
@@ -58,12 +62,12 @@
       </w:tblPr>
       <w:tblGrid>
         <w:gridCol w:w="1495"/>
-        <w:gridCol w:w="1705"/>
+        <w:gridCol w:w="1687"/>
         <w:gridCol w:w="1342"/>
         <w:gridCol w:w="1197"/>
-        <w:gridCol w:w="1458"/>
+        <w:gridCol w:w="1457"/>
         <w:gridCol w:w="1289"/>
-        <w:gridCol w:w="864"/>
+        <w:gridCol w:w="883"/>
       </w:tblGrid>
       <w:tr>
         <w:tc>
@@ -1316,7 +1320,16 @@
                 <w:i/>
                 <w:color w:val="3B3838" w:themeColor="background2" w:themeShade="40"/>
               </w:rPr>
-              <w:t>User chooses which outliers to optimizing GPP and RECO</w:t>
+              <w:t xml:space="preserve">User chooses which outliers </w:t>
+            </w:r>
+            <w:r>
+              <w:rPr>
+                <w:rFonts w:cstheme="minorHAnsi"/>
+                <w:i/>
+                <w:color w:val="3B3838" w:themeColor="background2" w:themeShade="40"/>
+              </w:rPr>
+              <w:lastRenderedPageBreak/>
+              <w:t>to optimizing GPP and RECO</w:t>
             </w:r>
           </w:p>
         </w:tc>
@@ -1338,6 +1351,7 @@
                 <w:i/>
                 <w:color w:val="3B3838" w:themeColor="background2" w:themeShade="40"/>
               </w:rPr>
+              <w:lastRenderedPageBreak/>
               <w:t>Lucas</w:t>
             </w:r>
           </w:p>
@@ -2024,7 +2038,25 @@
                 <w:i/>
                 <w:color w:val="3B3838" w:themeColor="background2" w:themeShade="40"/>
               </w:rPr>
-              <w:t>Subset meterological and reference input to dominant PFT</w:t>
+              <w:t xml:space="preserve">Subset </w:t>
+            </w:r>
+            <w:proofErr w:type="spellStart"/>
+            <w:r>
+              <w:rPr>
+                <w:rFonts w:cstheme="minorHAnsi"/>
+                <w:i/>
+                <w:color w:val="3B3838" w:themeColor="background2" w:themeShade="40"/>
+              </w:rPr>
+              <w:t>meterological</w:t>
+            </w:r>
+            <w:proofErr w:type="spellEnd"/>
+            <w:r>
+              <w:rPr>
+                <w:rFonts w:cstheme="minorHAnsi"/>
+                <w:i/>
+                <w:color w:val="3B3838" w:themeColor="background2" w:themeShade="40"/>
+              </w:rPr>
+              <w:t xml:space="preserve"> and reference input to dominant PFT</w:t>
             </w:r>
           </w:p>
         </w:tc>
@@ -2524,6 +2556,7 @@
                 <w:rFonts w:cstheme="minorHAnsi"/>
                 <w:iCs/>
               </w:rPr>
+              <w:lastRenderedPageBreak/>
               <w:t>Total Hours for Phase 1:</w:t>
             </w:r>
           </w:p>
@@ -2643,7 +2676,6 @@
               <w:rPr>
                 <w:b/>
               </w:rPr>
-              <w:lastRenderedPageBreak/>
               <w:t>Phase 2</w:t>
             </w:r>
             <w:r>
@@ -4162,7 +4194,43 @@
                 <w:i/>
                 <w:color w:val="3B3838" w:themeColor="background2" w:themeShade="40"/>
               </w:rPr>
-              <w:t>User edits Pk and Prh for RECO</w:t>
+              <w:t xml:space="preserve">User edits </w:t>
+            </w:r>
+            <w:proofErr w:type="spellStart"/>
+            <w:r>
+              <w:rPr>
+                <w:rFonts w:cstheme="minorHAnsi"/>
+                <w:i/>
+                <w:color w:val="3B3838" w:themeColor="background2" w:themeShade="40"/>
+              </w:rPr>
+              <w:t>Pk</w:t>
+            </w:r>
+            <w:proofErr w:type="spellEnd"/>
+            <w:r>
+              <w:rPr>
+                <w:rFonts w:cstheme="minorHAnsi"/>
+                <w:i/>
+                <w:color w:val="3B3838" w:themeColor="background2" w:themeShade="40"/>
+              </w:rPr>
+              <w:t xml:space="preserve"> and </w:t>
+            </w:r>
+            <w:proofErr w:type="spellStart"/>
+            <w:r>
+              <w:rPr>
+                <w:rFonts w:cstheme="minorHAnsi"/>
+                <w:i/>
+                <w:color w:val="3B3838" w:themeColor="background2" w:themeShade="40"/>
+              </w:rPr>
+              <w:t>Prh</w:t>
+            </w:r>
+            <w:proofErr w:type="spellEnd"/>
+            <w:r>
+              <w:rPr>
+                <w:rFonts w:cstheme="minorHAnsi"/>
+                <w:i/>
+                <w:color w:val="3B3838" w:themeColor="background2" w:themeShade="40"/>
+              </w:rPr>
+              <w:t xml:space="preserve"> for RECO</w:t>
             </w:r>
           </w:p>
         </w:tc>
@@ -4327,7 +4395,16 @@
                 <w:i/>
                 <w:color w:val="3B3838" w:themeColor="background2" w:themeShade="40"/>
               </w:rPr>
-              <w:t>Remove negative values in annual GPP/RECO for each tower site</w:t>
+              <w:t xml:space="preserve">Remove negative values in annual </w:t>
+            </w:r>
+            <w:r>
+              <w:rPr>
+                <w:rFonts w:cstheme="minorHAnsi"/>
+                <w:i/>
+                <w:color w:val="3B3838" w:themeColor="background2" w:themeShade="40"/>
+              </w:rPr>
+              <w:lastRenderedPageBreak/>
+              <w:t>GPP/RECO for each tower site</w:t>
             </w:r>
           </w:p>
         </w:tc>
@@ -4585,7 +4662,6 @@
               <w:rPr>
                 <w:b/>
               </w:rPr>
-              <w:lastRenderedPageBreak/>
               <w:t>Phase 3</w:t>
             </w:r>
             <w:r>
@@ -5016,8 +5092,6 @@
               </w:rPr>
               <w:t>Yes</w:t>
             </w:r>
-            <w:bookmarkStart w:id="0" w:name="_GoBack"/>
-            <w:bookmarkEnd w:id="0"/>
           </w:p>
         </w:tc>
         <w:tc>
@@ -5033,6 +5107,15 @@
                 <w:color w:val="3B3838" w:themeColor="background2" w:themeShade="40"/>
               </w:rPr>
             </w:pPr>
+            <w:r>
+              <w:rPr>
+                <w:rFonts w:cstheme="minorHAnsi"/>
+                <w:i/>
+                <w:iCs/>
+                <w:color w:val="3B3838" w:themeColor="background2" w:themeShade="40"/>
+              </w:rPr>
+              <w:t>5</w:t>
+            </w:r>
           </w:p>
         </w:tc>
       </w:tr>
@@ -5085,8 +5168,18 @@
                 <w:iCs/>
                 <w:color w:val="3B3838" w:themeColor="background2" w:themeShade="40"/>
               </w:rPr>
-              <w:t>Allow plot of GPP against Emult</w:t>
-            </w:r>
+              <w:t xml:space="preserve">Allow plot of GPP against </w:t>
+            </w:r>
+            <w:proofErr w:type="spellStart"/>
+            <w:r>
+              <w:rPr>
+                <w:i/>
+                <w:iCs/>
+                <w:color w:val="3B3838" w:themeColor="background2" w:themeShade="40"/>
+              </w:rPr>
+              <w:t>Emult</w:t>
+            </w:r>
+            <w:proofErr w:type="spellEnd"/>
             <w:r>
               <w:rPr>
                 <w:i/>
@@ -5101,8 +5194,18 @@
                 <w:iCs/>
                 <w:color w:val="3B3838" w:themeColor="background2" w:themeShade="40"/>
               </w:rPr>
-              <w:t>Rh/Cbar against Kmult</w:t>
-            </w:r>
+              <w:t xml:space="preserve">Rh/Cbar against </w:t>
+            </w:r>
+            <w:proofErr w:type="spellStart"/>
+            <w:r>
+              <w:rPr>
+                <w:i/>
+                <w:iCs/>
+                <w:color w:val="3B3838" w:themeColor="background2" w:themeShade="40"/>
+              </w:rPr>
+              <w:t>Kmult</w:t>
+            </w:r>
+            <w:proofErr w:type="spellEnd"/>
           </w:p>
         </w:tc>
         <w:tc>
@@ -5313,7 +5416,47 @@
                 <w:iCs/>
                 <w:color w:val="3B3838" w:themeColor="background2" w:themeShade="40"/>
               </w:rPr>
-              <w:t>σ and Bsoc for each tower site to plot σ * Bsoc against ground truth SOC sizes</w:t>
+              <w:t xml:space="preserve">σ and </w:t>
+            </w:r>
+            <w:proofErr w:type="spellStart"/>
+            <w:r>
+              <w:rPr>
+                <w:rFonts w:cstheme="minorHAnsi"/>
+                <w:i/>
+                <w:iCs/>
+                <w:color w:val="3B3838" w:themeColor="background2" w:themeShade="40"/>
+              </w:rPr>
+              <w:t>Bsoc</w:t>
+            </w:r>
+            <w:proofErr w:type="spellEnd"/>
+            <w:r>
+              <w:rPr>
+                <w:rFonts w:cstheme="minorHAnsi"/>
+                <w:i/>
+                <w:iCs/>
+                <w:color w:val="3B3838" w:themeColor="background2" w:themeShade="40"/>
+              </w:rPr>
+              <w:t xml:space="preserve"> for each tower site to plot σ * </w:t>
+            </w:r>
+            <w:proofErr w:type="spellStart"/>
+            <w:r>
+              <w:rPr>
+                <w:rFonts w:cstheme="minorHAnsi"/>
+                <w:i/>
+                <w:iCs/>
+                <w:color w:val="3B3838" w:themeColor="background2" w:themeShade="40"/>
+              </w:rPr>
+              <w:t>Bsoc</w:t>
+            </w:r>
+            <w:proofErr w:type="spellEnd"/>
+            <w:r>
+              <w:rPr>
+                <w:rFonts w:cstheme="minorHAnsi"/>
+                <w:i/>
+                <w:iCs/>
+                <w:color w:val="3B3838" w:themeColor="background2" w:themeShade="40"/>
+              </w:rPr>
+              <w:t xml:space="preserve"> against ground truth SOC sizes</w:t>
             </w:r>
           </w:p>
           <w:p>
@@ -5493,7 +5636,27 @@
                 <w:iCs/>
                 <w:color w:val="3B3838" w:themeColor="background2" w:themeShade="40"/>
               </w:rPr>
-              <w:t>Calculate GPP*, Kmult*, NPP* based off calculations</w:t>
+              <w:t xml:space="preserve">Calculate GPP*, </w:t>
+            </w:r>
+            <w:proofErr w:type="spellStart"/>
+            <w:r>
+              <w:rPr>
+                <w:rFonts w:cstheme="minorHAnsi"/>
+                <w:i/>
+                <w:iCs/>
+                <w:color w:val="3B3838" w:themeColor="background2" w:themeShade="40"/>
+              </w:rPr>
+              <w:t>Kmult</w:t>
+            </w:r>
+            <w:proofErr w:type="spellEnd"/>
+            <w:r>
+              <w:rPr>
+                <w:rFonts w:cstheme="minorHAnsi"/>
+                <w:i/>
+                <w:iCs/>
+                <w:color w:val="3B3838" w:themeColor="background2" w:themeShade="40"/>
+              </w:rPr>
+              <w:t>*, NPP* based off calculations</w:t>
             </w:r>
           </w:p>
         </w:tc>
@@ -5610,6 +5773,15 @@
                 <w:color w:val="3B3838" w:themeColor="background2" w:themeShade="40"/>
               </w:rPr>
             </w:pPr>
+            <w:r>
+              <w:rPr>
+                <w:rFonts w:cstheme="minorHAnsi"/>
+                <w:i/>
+                <w:iCs/>
+                <w:color w:val="3B3838" w:themeColor="background2" w:themeShade="40"/>
+              </w:rPr>
+              <w:t>8</w:t>
+            </w:r>
           </w:p>
         </w:tc>
       </w:tr>
@@ -6126,6 +6298,7 @@
                 <w:iCs/>
                 <w:color w:val="3B3838" w:themeColor="background2" w:themeShade="40"/>
               </w:rPr>
+              <w:lastRenderedPageBreak/>
               <w:t>N/A</w:t>
             </w:r>
           </w:p>
@@ -6403,8 +6576,15 @@
                 <w:iCs/>
                 <w:color w:val="3B3838" w:themeColor="background2" w:themeShade="40"/>
               </w:rPr>
-              <w:lastRenderedPageBreak/>
               <w:t>Jake:</w:t>
+            </w:r>
+            <w:r>
+              <w:rPr>
+                <w:i/>
+                <w:iCs/>
+                <w:color w:val="3B3838" w:themeColor="background2" w:themeShade="40"/>
+              </w:rPr>
+              <w:t xml:space="preserve"> 2</w:t>
             </w:r>
           </w:p>
           <w:p>
@@ -6462,7 +6642,6 @@
                 <w:iCs/>
                 <w:color w:val="3B3838" w:themeColor="background2" w:themeShade="40"/>
               </w:rPr>
-              <w:lastRenderedPageBreak/>
               <w:t>N/A</w:t>
             </w:r>
           </w:p>
@@ -6608,6 +6787,14 @@
               </w:rPr>
               <w:t>Jake:</w:t>
             </w:r>
+            <w:r>
+              <w:rPr>
+                <w:i/>
+                <w:iCs/>
+                <w:color w:val="3B3838" w:themeColor="background2" w:themeShade="40"/>
+              </w:rPr>
+              <w:t xml:space="preserve"> 4</w:t>
+            </w:r>
           </w:p>
           <w:p>
             <w:pPr>
@@ -6641,6 +6828,14 @@
                 <w:color w:val="3B3838" w:themeColor="background2" w:themeShade="40"/>
               </w:rPr>
               <w:t>Lucas:</w:t>
+            </w:r>
+            <w:r>
+              <w:rPr>
+                <w:i/>
+                <w:iCs/>
+                <w:color w:val="3B3838" w:themeColor="background2" w:themeShade="40"/>
+              </w:rPr>
+              <w:t>5</w:t>
             </w:r>
           </w:p>
         </w:tc>
@@ -7641,6 +7836,9 @@
             <w:pPr>
               <w:cnfStyle w:val="000000000000" w:firstRow="0" w:lastRow="0" w:firstColumn="0" w:lastColumn="0" w:oddVBand="0" w:evenVBand="0" w:oddHBand="0" w:evenHBand="0" w:firstRowFirstColumn="0" w:firstRowLastColumn="0" w:lastRowFirstColumn="0" w:lastRowLastColumn="0"/>
             </w:pPr>
+            <w:r>
+              <w:t>19</w:t>
+            </w:r>
           </w:p>
         </w:tc>
         <w:tc>
@@ -7703,6 +7901,9 @@
             <w:pPr>
               <w:cnfStyle w:val="000000100000" w:firstRow="0" w:lastRow="0" w:firstColumn="0" w:lastColumn="0" w:oddVBand="0" w:evenVBand="0" w:oddHBand="1" w:evenHBand="0" w:firstRowFirstColumn="0" w:firstRowLastColumn="0" w:lastRowFirstColumn="0" w:lastRowLastColumn="0"/>
             </w:pPr>
+            <w:r>
+              <w:t>17</w:t>
+            </w:r>
           </w:p>
         </w:tc>
         <w:tc>
@@ -7786,11 +7987,17 @@
             <w:pPr>
               <w:cnfStyle w:val="000000000000" w:firstRow="0" w:lastRow="0" w:firstColumn="0" w:lastColumn="0" w:oddVBand="0" w:evenVBand="0" w:oddHBand="0" w:evenHBand="0" w:firstRowFirstColumn="0" w:firstRowLastColumn="0" w:lastRowFirstColumn="0" w:lastRowLastColumn="0"/>
             </w:pPr>
+            <w:r>
+              <w:t>18</w:t>
+            </w:r>
           </w:p>
           <w:p>
             <w:pPr>
               <w:cnfStyle w:val="000000000000" w:firstRow="0" w:lastRow="0" w:firstColumn="0" w:lastColumn="0" w:oddVBand="0" w:evenVBand="0" w:oddHBand="0" w:evenHBand="0" w:firstRowFirstColumn="0" w:firstRowLastColumn="0" w:lastRowFirstColumn="0" w:lastRowLastColumn="0"/>
             </w:pPr>
+            <w:r>
+              <w:t>72</w:t>
+            </w:r>
           </w:p>
         </w:tc>
         <w:tc>
@@ -7801,6 +8008,8 @@
             <w:pPr>
               <w:cnfStyle w:val="000000000000" w:firstRow="0" w:lastRow="0" w:firstColumn="0" w:lastColumn="0" w:oddVBand="0" w:evenVBand="0" w:oddHBand="0" w:evenHBand="0" w:firstRowFirstColumn="0" w:firstRowLastColumn="0" w:lastRowFirstColumn="0" w:lastRowLastColumn="0"/>
             </w:pPr>
+            <w:bookmarkStart w:id="0" w:name="_GoBack"/>
+            <w:bookmarkEnd w:id="0"/>
           </w:p>
           <w:p>
             <w:pPr>

</xml_diff>

<commit_message>
edits for program and doc
</commit_message>
<xml_diff>
--- a/ProjectDocs/CodeImplementationPlan.docx
+++ b/ProjectDocs/CodeImplementationPlan.docx
@@ -7857,211 +7857,219 @@
               </w:rPr>
               <w:t>5</w:t>
             </w:r>
+          </w:p>
+          <w:p>
+            <w:pPr>
+              <w:rPr>
+                <w:i/>
+                <w:iCs/>
+                <w:color w:val="3B3838" w:themeColor="background2" w:themeShade="40"/>
+              </w:rPr>
+            </w:pPr>
+            <w:r>
+              <w:rPr>
+                <w:i/>
+                <w:iCs/>
+                <w:color w:val="3B3838" w:themeColor="background2" w:themeShade="40"/>
+              </w:rPr>
+              <w:t xml:space="preserve">Jake: </w:t>
+            </w:r>
+          </w:p>
+          <w:p>
+            <w:pPr>
+              <w:rPr>
+                <w:i/>
+                <w:iCs/>
+                <w:color w:val="3B3838" w:themeColor="background2" w:themeShade="40"/>
+              </w:rPr>
+            </w:pPr>
+            <w:r>
+              <w:rPr>
+                <w:i/>
+                <w:iCs/>
+                <w:color w:val="3B3838" w:themeColor="background2" w:themeShade="40"/>
+              </w:rPr>
+              <w:lastRenderedPageBreak/>
+              <w:t>Max:</w:t>
+            </w:r>
+          </w:p>
+          <w:p>
+            <w:pPr>
+              <w:rPr>
+                <w:i/>
+                <w:iCs/>
+                <w:color w:val="3B3838" w:themeColor="background2" w:themeShade="40"/>
+              </w:rPr>
+            </w:pPr>
+            <w:r>
+              <w:rPr>
+                <w:i/>
+                <w:iCs/>
+                <w:color w:val="3B3838" w:themeColor="background2" w:themeShade="40"/>
+              </w:rPr>
+              <w:t>Lucas:</w:t>
+            </w:r>
+          </w:p>
+        </w:tc>
+      </w:tr>
+      <w:tr>
+        <w:tc>
+          <w:tcPr>
+            <w:tcW w:w="1495" w:type="dxa"/>
+          </w:tcPr>
+          <w:p>
+            <w:pPr>
+              <w:rPr>
+                <w:i/>
+                <w:iCs/>
+                <w:color w:val="3B3838" w:themeColor="background2" w:themeShade="40"/>
+              </w:rPr>
+            </w:pPr>
+            <w:r>
+              <w:rPr>
+                <w:i/>
+                <w:iCs/>
+                <w:color w:val="3B3838" w:themeColor="background2" w:themeShade="40"/>
+              </w:rPr>
+              <w:lastRenderedPageBreak/>
+              <w:t>N/A</w:t>
+            </w:r>
+          </w:p>
+        </w:tc>
+        <w:tc>
+          <w:tcPr>
+            <w:tcW w:w="1687" w:type="dxa"/>
+          </w:tcPr>
+          <w:p>
+            <w:pPr>
+              <w:rPr>
+                <w:rFonts w:cstheme="minorHAnsi"/>
+                <w:i/>
+                <w:iCs/>
+                <w:color w:val="3B3838" w:themeColor="background2" w:themeShade="40"/>
+              </w:rPr>
+            </w:pPr>
+            <w:r>
+              <w:rPr>
+                <w:rFonts w:cstheme="minorHAnsi"/>
+                <w:i/>
+                <w:iCs/>
+                <w:color w:val="3B3838" w:themeColor="background2" w:themeShade="40"/>
+              </w:rPr>
+              <w:t>Testing</w:t>
+            </w:r>
+          </w:p>
+        </w:tc>
+        <w:tc>
+          <w:tcPr>
+            <w:tcW w:w="1342" w:type="dxa"/>
+          </w:tcPr>
+          <w:p>
+            <w:pPr>
+              <w:rPr>
+                <w:i/>
+                <w:iCs/>
+                <w:color w:val="3B3838" w:themeColor="background2" w:themeShade="40"/>
+              </w:rPr>
+            </w:pPr>
+            <w:r>
+              <w:rPr>
+                <w:i/>
+                <w:iCs/>
+                <w:color w:val="3B3838" w:themeColor="background2" w:themeShade="40"/>
+              </w:rPr>
+              <w:t>TEAM</w:t>
+            </w:r>
+          </w:p>
+        </w:tc>
+        <w:tc>
+          <w:tcPr>
+            <w:tcW w:w="1197" w:type="dxa"/>
+          </w:tcPr>
+          <w:p>
+            <w:pPr>
+              <w:rPr>
+                <w:i/>
+                <w:iCs/>
+                <w:color w:val="3B3838" w:themeColor="background2" w:themeShade="40"/>
+              </w:rPr>
+            </w:pPr>
+          </w:p>
+        </w:tc>
+        <w:tc>
+          <w:tcPr>
+            <w:tcW w:w="1457" w:type="dxa"/>
+          </w:tcPr>
+          <w:p>
+            <w:pPr>
+              <w:rPr>
+                <w:i/>
+                <w:iCs/>
+                <w:color w:val="3B3838" w:themeColor="background2" w:themeShade="40"/>
+              </w:rPr>
+            </w:pPr>
+            <w:r>
+              <w:rPr>
+                <w:i/>
+                <w:iCs/>
+                <w:color w:val="3B3838" w:themeColor="background2" w:themeShade="40"/>
+              </w:rPr>
+              <w:t>This includes testing sessions for usability and regular unit testing</w:t>
+            </w:r>
+          </w:p>
+        </w:tc>
+        <w:tc>
+          <w:tcPr>
+            <w:tcW w:w="1289" w:type="dxa"/>
+          </w:tcPr>
+          <w:p>
+            <w:pPr>
+              <w:rPr>
+                <w:i/>
+                <w:iCs/>
+                <w:color w:val="3B3838" w:themeColor="background2" w:themeShade="40"/>
+              </w:rPr>
+            </w:pPr>
+          </w:p>
+        </w:tc>
+        <w:tc>
+          <w:tcPr>
+            <w:tcW w:w="883" w:type="dxa"/>
+          </w:tcPr>
+          <w:p>
+            <w:pPr>
+              <w:rPr>
+                <w:i/>
+                <w:iCs/>
+                <w:color w:val="3B3838" w:themeColor="background2" w:themeShade="40"/>
+              </w:rPr>
+            </w:pPr>
+            <w:r>
+              <w:rPr>
+                <w:i/>
+                <w:iCs/>
+                <w:color w:val="3B3838" w:themeColor="background2" w:themeShade="40"/>
+              </w:rPr>
+              <w:t>Mark</w:t>
+            </w:r>
+            <w:r>
+              <w:rPr>
+                <w:i/>
+                <w:iCs/>
+                <w:color w:val="3B3838" w:themeColor="background2" w:themeShade="40"/>
+              </w:rPr>
+              <w:t>:</w:t>
+            </w:r>
+            <w:r>
+              <w:rPr>
+                <w:i/>
+                <w:iCs/>
+                <w:color w:val="3B3838" w:themeColor="background2" w:themeShade="40"/>
+              </w:rPr>
+              <w:t>7</w:t>
+            </w:r>
             <w:bookmarkStart w:id="0" w:name="_GoBack"/>
             <w:bookmarkEnd w:id="0"/>
-          </w:p>
-          <w:p>
-            <w:pPr>
-              <w:rPr>
-                <w:i/>
-                <w:iCs/>
-                <w:color w:val="3B3838" w:themeColor="background2" w:themeShade="40"/>
-              </w:rPr>
-            </w:pPr>
-            <w:r>
-              <w:rPr>
-                <w:i/>
-                <w:iCs/>
-                <w:color w:val="3B3838" w:themeColor="background2" w:themeShade="40"/>
-              </w:rPr>
-              <w:t xml:space="preserve">Jake: </w:t>
-            </w:r>
-          </w:p>
-          <w:p>
-            <w:pPr>
-              <w:rPr>
-                <w:i/>
-                <w:iCs/>
-                <w:color w:val="3B3838" w:themeColor="background2" w:themeShade="40"/>
-              </w:rPr>
-            </w:pPr>
-            <w:r>
-              <w:rPr>
-                <w:i/>
-                <w:iCs/>
-                <w:color w:val="3B3838" w:themeColor="background2" w:themeShade="40"/>
-              </w:rPr>
-              <w:lastRenderedPageBreak/>
-              <w:t>Max:</w:t>
-            </w:r>
-          </w:p>
-          <w:p>
-            <w:pPr>
-              <w:rPr>
-                <w:i/>
-                <w:iCs/>
-                <w:color w:val="3B3838" w:themeColor="background2" w:themeShade="40"/>
-              </w:rPr>
-            </w:pPr>
-            <w:r>
-              <w:rPr>
-                <w:i/>
-                <w:iCs/>
-                <w:color w:val="3B3838" w:themeColor="background2" w:themeShade="40"/>
-              </w:rPr>
-              <w:t>Lucas:</w:t>
-            </w:r>
-          </w:p>
-        </w:tc>
-      </w:tr>
-      <w:tr>
-        <w:tc>
-          <w:tcPr>
-            <w:tcW w:w="1495" w:type="dxa"/>
-          </w:tcPr>
-          <w:p>
-            <w:pPr>
-              <w:rPr>
-                <w:i/>
-                <w:iCs/>
-                <w:color w:val="3B3838" w:themeColor="background2" w:themeShade="40"/>
-              </w:rPr>
-            </w:pPr>
-            <w:r>
-              <w:rPr>
-                <w:i/>
-                <w:iCs/>
-                <w:color w:val="3B3838" w:themeColor="background2" w:themeShade="40"/>
-              </w:rPr>
-              <w:lastRenderedPageBreak/>
-              <w:t>N/A</w:t>
-            </w:r>
-          </w:p>
-        </w:tc>
-        <w:tc>
-          <w:tcPr>
-            <w:tcW w:w="1687" w:type="dxa"/>
-          </w:tcPr>
-          <w:p>
-            <w:pPr>
-              <w:rPr>
-                <w:rFonts w:cstheme="minorHAnsi"/>
-                <w:i/>
-                <w:iCs/>
-                <w:color w:val="3B3838" w:themeColor="background2" w:themeShade="40"/>
-              </w:rPr>
-            </w:pPr>
-            <w:r>
-              <w:rPr>
-                <w:rFonts w:cstheme="minorHAnsi"/>
-                <w:i/>
-                <w:iCs/>
-                <w:color w:val="3B3838" w:themeColor="background2" w:themeShade="40"/>
-              </w:rPr>
-              <w:t>Testing</w:t>
-            </w:r>
-          </w:p>
-        </w:tc>
-        <w:tc>
-          <w:tcPr>
-            <w:tcW w:w="1342" w:type="dxa"/>
-          </w:tcPr>
-          <w:p>
-            <w:pPr>
-              <w:rPr>
-                <w:i/>
-                <w:iCs/>
-                <w:color w:val="3B3838" w:themeColor="background2" w:themeShade="40"/>
-              </w:rPr>
-            </w:pPr>
-            <w:r>
-              <w:rPr>
-                <w:i/>
-                <w:iCs/>
-                <w:color w:val="3B3838" w:themeColor="background2" w:themeShade="40"/>
-              </w:rPr>
-              <w:t>TEAM</w:t>
-            </w:r>
-          </w:p>
-        </w:tc>
-        <w:tc>
-          <w:tcPr>
-            <w:tcW w:w="1197" w:type="dxa"/>
-          </w:tcPr>
-          <w:p>
-            <w:pPr>
-              <w:rPr>
-                <w:i/>
-                <w:iCs/>
-                <w:color w:val="3B3838" w:themeColor="background2" w:themeShade="40"/>
-              </w:rPr>
-            </w:pPr>
-          </w:p>
-        </w:tc>
-        <w:tc>
-          <w:tcPr>
-            <w:tcW w:w="1457" w:type="dxa"/>
-          </w:tcPr>
-          <w:p>
-            <w:pPr>
-              <w:rPr>
-                <w:i/>
-                <w:iCs/>
-                <w:color w:val="3B3838" w:themeColor="background2" w:themeShade="40"/>
-              </w:rPr>
-            </w:pPr>
-            <w:r>
-              <w:rPr>
-                <w:i/>
-                <w:iCs/>
-                <w:color w:val="3B3838" w:themeColor="background2" w:themeShade="40"/>
-              </w:rPr>
-              <w:t>This includes testing sessions for usability and regular unit testing</w:t>
-            </w:r>
-          </w:p>
-        </w:tc>
-        <w:tc>
-          <w:tcPr>
-            <w:tcW w:w="1289" w:type="dxa"/>
-          </w:tcPr>
-          <w:p>
-            <w:pPr>
-              <w:rPr>
-                <w:i/>
-                <w:iCs/>
-                <w:color w:val="3B3838" w:themeColor="background2" w:themeShade="40"/>
-              </w:rPr>
-            </w:pPr>
-          </w:p>
-        </w:tc>
-        <w:tc>
-          <w:tcPr>
-            <w:tcW w:w="883" w:type="dxa"/>
-          </w:tcPr>
-          <w:p>
-            <w:pPr>
-              <w:rPr>
-                <w:i/>
-                <w:iCs/>
-                <w:color w:val="3B3838" w:themeColor="background2" w:themeShade="40"/>
-              </w:rPr>
-            </w:pPr>
-            <w:r>
-              <w:rPr>
-                <w:i/>
-                <w:iCs/>
-                <w:color w:val="3B3838" w:themeColor="background2" w:themeShade="40"/>
-              </w:rPr>
-              <w:t>Mark</w:t>
-            </w:r>
-            <w:r>
-              <w:rPr>
-                <w:i/>
-                <w:iCs/>
-                <w:color w:val="3B3838" w:themeColor="background2" w:themeShade="40"/>
-              </w:rPr>
-              <w:t>:5</w:t>
-            </w:r>
           </w:p>
           <w:p>
             <w:pPr>

</xml_diff>

<commit_message>
Added my hours and totaled
</commit_message>
<xml_diff>
--- a/ProjectDocs/CodeImplementationPlan.docx
+++ b/ProjectDocs/CodeImplementationPlan.docx
@@ -39,13 +39,8 @@
         <w:jc w:val="center"/>
       </w:pPr>
       <w:r>
-        <w:t xml:space="preserve">The </w:t>
+        <w:t>The Skyentists</w:t>
       </w:r>
-      <w:proofErr w:type="spellStart"/>
-      <w:r>
-        <w:t>Skyentists</w:t>
-      </w:r>
-      <w:proofErr w:type="spellEnd"/>
     </w:p>
     <w:p/>
     <w:tbl>
@@ -1877,15 +1872,7 @@
                 <w:i/>
                 <w:color w:val="3B3838" w:themeColor="background2" w:themeShade="40"/>
               </w:rPr>
-              <w:t xml:space="preserve">Subset time series variable to user </w:t>
-            </w:r>
-            <w:r>
-              <w:rPr>
-                <w:rFonts w:cstheme="minorHAnsi"/>
-                <w:i/>
-                <w:color w:val="3B3838" w:themeColor="background2" w:themeShade="40"/>
-              </w:rPr>
-              <w:t>configurable period</w:t>
+              <w:t>Subset time series variable to user configurable period</w:t>
             </w:r>
           </w:p>
         </w:tc>
@@ -2217,25 +2204,7 @@
                 <w:i/>
                 <w:color w:val="3B3838" w:themeColor="background2" w:themeShade="40"/>
               </w:rPr>
-              <w:t xml:space="preserve">Subset </w:t>
-            </w:r>
-            <w:proofErr w:type="spellStart"/>
-            <w:r>
-              <w:rPr>
-                <w:rFonts w:cstheme="minorHAnsi"/>
-                <w:i/>
-                <w:color w:val="3B3838" w:themeColor="background2" w:themeShade="40"/>
-              </w:rPr>
-              <w:t>meterological</w:t>
-            </w:r>
-            <w:proofErr w:type="spellEnd"/>
-            <w:r>
-              <w:rPr>
-                <w:rFonts w:cstheme="minorHAnsi"/>
-                <w:i/>
-                <w:color w:val="3B3838" w:themeColor="background2" w:themeShade="40"/>
-              </w:rPr>
-              <w:t xml:space="preserve"> and reference input to dominant PFT</w:t>
+              <w:t>Subset meterological and reference input to dominant PFT</w:t>
             </w:r>
           </w:p>
         </w:tc>
@@ -2649,15 +2618,7 @@
                 <w:i/>
                 <w:color w:val="FF0000"/>
               </w:rPr>
-              <w:t xml:space="preserve">Meeting with Arthur to discuss the package used to help determine the weights from coordinate, as it is quite </w:t>
-            </w:r>
-            <w:r>
-              <w:rPr>
-                <w:rFonts w:cstheme="minorHAnsi"/>
-                <w:i/>
-                <w:color w:val="FF0000"/>
-              </w:rPr>
-              <w:t>complex and hard to find good examples</w:t>
+              <w:t>Meeting with Arthur to discuss the package used to help determine the weights from coordinate, as it is quite complex and hard to find good examples</w:t>
             </w:r>
           </w:p>
         </w:tc>
@@ -4485,43 +4446,7 @@
                 <w:i/>
                 <w:color w:val="3B3838" w:themeColor="background2" w:themeShade="40"/>
               </w:rPr>
-              <w:t xml:space="preserve">User edits </w:t>
-            </w:r>
-            <w:proofErr w:type="spellStart"/>
-            <w:r>
-              <w:rPr>
-                <w:rFonts w:cstheme="minorHAnsi"/>
-                <w:i/>
-                <w:color w:val="3B3838" w:themeColor="background2" w:themeShade="40"/>
-              </w:rPr>
-              <w:t>Pk</w:t>
-            </w:r>
-            <w:proofErr w:type="spellEnd"/>
-            <w:r>
-              <w:rPr>
-                <w:rFonts w:cstheme="minorHAnsi"/>
-                <w:i/>
-                <w:color w:val="3B3838" w:themeColor="background2" w:themeShade="40"/>
-              </w:rPr>
-              <w:t xml:space="preserve"> and </w:t>
-            </w:r>
-            <w:proofErr w:type="spellStart"/>
-            <w:r>
-              <w:rPr>
-                <w:rFonts w:cstheme="minorHAnsi"/>
-                <w:i/>
-                <w:color w:val="3B3838" w:themeColor="background2" w:themeShade="40"/>
-              </w:rPr>
-              <w:t>Prh</w:t>
-            </w:r>
-            <w:proofErr w:type="spellEnd"/>
-            <w:r>
-              <w:rPr>
-                <w:rFonts w:cstheme="minorHAnsi"/>
-                <w:i/>
-                <w:color w:val="3B3838" w:themeColor="background2" w:themeShade="40"/>
-              </w:rPr>
-              <w:t xml:space="preserve"> for RECO</w:t>
+              <w:t>User edits Pk and Prh for RECO</w:t>
             </w:r>
           </w:p>
         </w:tc>
@@ -4793,14 +4718,7 @@
                 <w:i/>
                 <w:iCs/>
               </w:rPr>
-              <w:t xml:space="preserve">Included time worked on </w:t>
-            </w:r>
-            <w:r>
-              <w:rPr>
-                <w:i/>
-                <w:iCs/>
-              </w:rPr>
-              <w:t>reviewing code</w:t>
+              <w:t>Included time worked on reviewing code</w:t>
             </w:r>
           </w:p>
         </w:tc>
@@ -5255,16 +5173,7 @@
                 <w:iCs/>
                 <w:color w:val="3B3838" w:themeColor="background2" w:themeShade="40"/>
               </w:rPr>
-              <w:t xml:space="preserve">No (see other tasks in </w:t>
-            </w:r>
-            <w:r>
-              <w:rPr>
-                <w:rFonts w:cstheme="minorHAnsi"/>
-                <w:i/>
-                <w:iCs/>
-                <w:color w:val="3B3838" w:themeColor="background2" w:themeShade="40"/>
-              </w:rPr>
-              <w:t>N/A section)</w:t>
+              <w:t>No (see other tasks in N/A section)</w:t>
             </w:r>
           </w:p>
         </w:tc>
@@ -5526,36 +5435,8 @@
                 <w:iCs/>
                 <w:color w:val="3B3838" w:themeColor="background2" w:themeShade="40"/>
               </w:rPr>
-              <w:t xml:space="preserve">Allow plot of GPP against </w:t>
-            </w:r>
-            <w:proofErr w:type="spellStart"/>
-            <w:r>
-              <w:rPr>
-                <w:i/>
-                <w:iCs/>
-                <w:color w:val="3B3838" w:themeColor="background2" w:themeShade="40"/>
-              </w:rPr>
-              <w:t>Emult</w:t>
-            </w:r>
-            <w:proofErr w:type="spellEnd"/>
-            <w:r>
-              <w:rPr>
-                <w:i/>
-                <w:iCs/>
-                <w:color w:val="3B3838" w:themeColor="background2" w:themeShade="40"/>
-              </w:rPr>
-              <w:t xml:space="preserve"> and Rh/Cbar against </w:t>
-            </w:r>
-            <w:proofErr w:type="spellStart"/>
-            <w:r>
-              <w:rPr>
-                <w:i/>
-                <w:iCs/>
-                <w:color w:val="3B3838" w:themeColor="background2" w:themeShade="40"/>
-              </w:rPr>
-              <w:t>Kmult</w:t>
-            </w:r>
-            <w:proofErr w:type="spellEnd"/>
+              <w:t>Allow plot of GPP against Emult and Rh/Cbar against Kmult</w:t>
+            </w:r>
           </w:p>
         </w:tc>
         <w:tc>
@@ -5646,15 +5527,7 @@
                 <w:iCs/>
                 <w:color w:val="3B3838" w:themeColor="background2" w:themeShade="40"/>
               </w:rPr>
-              <w:t xml:space="preserve">Including FR-LP03 in this calculation as they are the </w:t>
-            </w:r>
-            <w:r>
-              <w:rPr>
-                <w:i/>
-                <w:iCs/>
-                <w:color w:val="3B3838" w:themeColor="background2" w:themeShade="40"/>
-              </w:rPr>
-              <w:t>similar functions</w:t>
+              <w:t>Including FR-LP03 in this calculation as they are the similar functions</w:t>
             </w:r>
           </w:p>
         </w:tc>
@@ -5766,47 +5639,7 @@
                 <w:iCs/>
                 <w:color w:val="3B3838" w:themeColor="background2" w:themeShade="40"/>
               </w:rPr>
-              <w:t xml:space="preserve">σ and </w:t>
-            </w:r>
-            <w:proofErr w:type="spellStart"/>
-            <w:r>
-              <w:rPr>
-                <w:rFonts w:cstheme="minorHAnsi"/>
-                <w:i/>
-                <w:iCs/>
-                <w:color w:val="3B3838" w:themeColor="background2" w:themeShade="40"/>
-              </w:rPr>
-              <w:t>Bsoc</w:t>
-            </w:r>
-            <w:proofErr w:type="spellEnd"/>
-            <w:r>
-              <w:rPr>
-                <w:rFonts w:cstheme="minorHAnsi"/>
-                <w:i/>
-                <w:iCs/>
-                <w:color w:val="3B3838" w:themeColor="background2" w:themeShade="40"/>
-              </w:rPr>
-              <w:t xml:space="preserve"> for each tower site to plot σ * </w:t>
-            </w:r>
-            <w:proofErr w:type="spellStart"/>
-            <w:r>
-              <w:rPr>
-                <w:rFonts w:cstheme="minorHAnsi"/>
-                <w:i/>
-                <w:iCs/>
-                <w:color w:val="3B3838" w:themeColor="background2" w:themeShade="40"/>
-              </w:rPr>
-              <w:t>Bsoc</w:t>
-            </w:r>
-            <w:proofErr w:type="spellEnd"/>
-            <w:r>
-              <w:rPr>
-                <w:rFonts w:cstheme="minorHAnsi"/>
-                <w:i/>
-                <w:iCs/>
-                <w:color w:val="3B3838" w:themeColor="background2" w:themeShade="40"/>
-              </w:rPr>
-              <w:t xml:space="preserve"> against ground truth SOC sizes</w:t>
+              <w:t>σ and Bsoc for each tower site to plot σ * Bsoc against ground truth SOC sizes</w:t>
             </w:r>
           </w:p>
           <w:p>
@@ -6003,27 +5836,7 @@
                 <w:iCs/>
                 <w:color w:val="3B3838" w:themeColor="background2" w:themeShade="40"/>
               </w:rPr>
-              <w:t xml:space="preserve">Calculate GPP*, </w:t>
-            </w:r>
-            <w:proofErr w:type="spellStart"/>
-            <w:r>
-              <w:rPr>
-                <w:rFonts w:cstheme="minorHAnsi"/>
-                <w:i/>
-                <w:iCs/>
-                <w:color w:val="3B3838" w:themeColor="background2" w:themeShade="40"/>
-              </w:rPr>
-              <w:t>Kmult</w:t>
-            </w:r>
-            <w:proofErr w:type="spellEnd"/>
-            <w:r>
-              <w:rPr>
-                <w:rFonts w:cstheme="minorHAnsi"/>
-                <w:i/>
-                <w:iCs/>
-                <w:color w:val="3B3838" w:themeColor="background2" w:themeShade="40"/>
-              </w:rPr>
-              <w:t>*, NPP* based off calculations</w:t>
+              <w:t>Calculate GPP*, Kmult*, NPP* based off calculations</w:t>
             </w:r>
           </w:p>
         </w:tc>
@@ -6211,16 +6024,7 @@
                 <w:iCs/>
                 <w:color w:val="3B3838" w:themeColor="background2" w:themeShade="40"/>
               </w:rPr>
-              <w:t xml:space="preserve">Run L4C soil model </w:t>
-            </w:r>
-            <w:r>
-              <w:rPr>
-                <w:rFonts w:cstheme="minorHAnsi"/>
-                <w:i/>
-                <w:iCs/>
-                <w:color w:val="3B3838" w:themeColor="background2" w:themeShade="40"/>
-              </w:rPr>
-              <w:t>forward runs</w:t>
+              <w:t>Run L4C soil model forward runs</w:t>
             </w:r>
           </w:p>
         </w:tc>
@@ -6917,16 +6721,7 @@
                 <w:iCs/>
                 <w:color w:val="3B3838" w:themeColor="background2" w:themeShade="40"/>
               </w:rPr>
-              <w:t xml:space="preserve">GUI </w:t>
-            </w:r>
-            <w:r>
-              <w:rPr>
-                <w:rFonts w:cstheme="minorHAnsi"/>
-                <w:i/>
-                <w:iCs/>
-                <w:color w:val="3B3838" w:themeColor="background2" w:themeShade="40"/>
-              </w:rPr>
-              <w:t>Design</w:t>
+              <w:t>GUI Design</w:t>
             </w:r>
           </w:p>
         </w:tc>
@@ -8007,15 +7802,7 @@
                 <w:iCs/>
                 <w:color w:val="3B3838" w:themeColor="background2" w:themeShade="40"/>
               </w:rPr>
-              <w:t xml:space="preserve">MOVED TO PHASE 4, belongs in testing (need </w:t>
-            </w:r>
-            <w:r>
-              <w:rPr>
-                <w:i/>
-                <w:iCs/>
-                <w:color w:val="3B3838" w:themeColor="background2" w:themeShade="40"/>
-              </w:rPr>
-              <w:t>everything else working)</w:t>
+              <w:t>MOVED TO PHASE 4, belongs in testing (need everything else working)</w:t>
             </w:r>
           </w:p>
         </w:tc>
@@ -8394,6 +8181,14 @@
               </w:rPr>
               <w:t>Lucas:</w:t>
             </w:r>
+            <w:r>
+              <w:rPr>
+                <w:i/>
+                <w:iCs/>
+                <w:color w:val="3B3838" w:themeColor="background2" w:themeShade="40"/>
+              </w:rPr>
+              <w:t xml:space="preserve"> 14</w:t>
+            </w:r>
           </w:p>
         </w:tc>
       </w:tr>
@@ -8803,6 +8598,14 @@
                 <w:color w:val="3B3838" w:themeColor="background2" w:themeShade="40"/>
               </w:rPr>
               <w:t>Lucas:</w:t>
+            </w:r>
+            <w:r>
+              <w:rPr>
+                <w:i/>
+                <w:iCs/>
+                <w:color w:val="3B3838" w:themeColor="background2" w:themeShade="40"/>
+              </w:rPr>
+              <w:t xml:space="preserve"> 1</w:t>
             </w:r>
           </w:p>
         </w:tc>
@@ -8975,18 +8778,14 @@
           <w:p>
             <w:pPr>
               <w:spacing w:after="0" w:line="240" w:lineRule="auto"/>
-              <w:jc w:val="right"/>
-              <w:rPr>
-                <w:rFonts w:asciiTheme="majorHAnsi" w:eastAsiaTheme="majorEastAsia" w:hAnsiTheme="majorHAnsi" w:cstheme="majorBidi"/>
-                <w:iCs/>
-                <w:sz w:val="26"/>
-              </w:rPr>
-            </w:pPr>
-            <w:r>
-              <w:rPr>
-                <w:rFonts w:ascii="Calibri Light" w:eastAsiaTheme="majorEastAsia" w:hAnsi="Calibri Light" w:cstheme="majorBidi"/>
-                <w:iCs/>
-                <w:sz w:val="26"/>
+              <w:rPr>
+                <w:iCs/>
+              </w:rPr>
+            </w:pPr>
+            <w:r>
+              <w:rPr>
+                <w:rFonts w:ascii="Calibri Light" w:hAnsi="Calibri Light"/>
+                <w:iCs/>
               </w:rPr>
               <w:t>Team Member</w:t>
             </w:r>
@@ -9004,16 +8803,13 @@
               <w:spacing w:after="0" w:line="240" w:lineRule="auto"/>
               <w:cnfStyle w:val="100000000000" w:firstRow="1" w:lastRow="0" w:firstColumn="0" w:lastColumn="0" w:oddVBand="0" w:evenVBand="0" w:oddHBand="0" w:evenHBand="0" w:firstRowFirstColumn="0" w:firstRowLastColumn="0" w:lastRowFirstColumn="0" w:lastRowLastColumn="0"/>
               <w:rPr>
-                <w:rFonts w:asciiTheme="majorHAnsi" w:eastAsiaTheme="majorEastAsia" w:hAnsiTheme="majorHAnsi" w:cstheme="majorBidi"/>
-                <w:iCs/>
-                <w:sz w:val="26"/>
-              </w:rPr>
-            </w:pPr>
-            <w:r>
-              <w:rPr>
-                <w:rFonts w:ascii="Calibri Light" w:eastAsiaTheme="majorEastAsia" w:hAnsi="Calibri Light" w:cstheme="majorBidi"/>
-                <w:iCs/>
-                <w:sz w:val="26"/>
+                <w:iCs/>
+              </w:rPr>
+            </w:pPr>
+            <w:r>
+              <w:rPr>
+                <w:rFonts w:ascii="Calibri Light" w:hAnsi="Calibri Light"/>
+                <w:iCs/>
               </w:rPr>
               <w:t>Phase 1</w:t>
             </w:r>
@@ -9031,16 +8827,13 @@
               <w:spacing w:after="0" w:line="240" w:lineRule="auto"/>
               <w:cnfStyle w:val="100000000000" w:firstRow="1" w:lastRow="0" w:firstColumn="0" w:lastColumn="0" w:oddVBand="0" w:evenVBand="0" w:oddHBand="0" w:evenHBand="0" w:firstRowFirstColumn="0" w:firstRowLastColumn="0" w:lastRowFirstColumn="0" w:lastRowLastColumn="0"/>
               <w:rPr>
-                <w:rFonts w:asciiTheme="majorHAnsi" w:eastAsiaTheme="majorEastAsia" w:hAnsiTheme="majorHAnsi" w:cstheme="majorBidi"/>
-                <w:iCs/>
-                <w:sz w:val="26"/>
-              </w:rPr>
-            </w:pPr>
-            <w:r>
-              <w:rPr>
-                <w:rFonts w:ascii="Calibri Light" w:eastAsiaTheme="majorEastAsia" w:hAnsi="Calibri Light" w:cstheme="majorBidi"/>
-                <w:iCs/>
-                <w:sz w:val="26"/>
+                <w:iCs/>
+              </w:rPr>
+            </w:pPr>
+            <w:r>
+              <w:rPr>
+                <w:rFonts w:ascii="Calibri Light" w:hAnsi="Calibri Light"/>
+                <w:iCs/>
               </w:rPr>
               <w:t>Phase 2</w:t>
             </w:r>
@@ -9058,16 +8851,13 @@
               <w:spacing w:after="0" w:line="240" w:lineRule="auto"/>
               <w:cnfStyle w:val="100000000000" w:firstRow="1" w:lastRow="0" w:firstColumn="0" w:lastColumn="0" w:oddVBand="0" w:evenVBand="0" w:oddHBand="0" w:evenHBand="0" w:firstRowFirstColumn="0" w:firstRowLastColumn="0" w:lastRowFirstColumn="0" w:lastRowLastColumn="0"/>
               <w:rPr>
-                <w:rFonts w:asciiTheme="majorHAnsi" w:eastAsiaTheme="majorEastAsia" w:hAnsiTheme="majorHAnsi" w:cstheme="majorBidi"/>
-                <w:iCs/>
-                <w:sz w:val="26"/>
-              </w:rPr>
-            </w:pPr>
-            <w:r>
-              <w:rPr>
-                <w:rFonts w:ascii="Calibri Light" w:eastAsiaTheme="majorEastAsia" w:hAnsi="Calibri Light" w:cstheme="majorBidi"/>
-                <w:iCs/>
-                <w:sz w:val="26"/>
+                <w:iCs/>
+              </w:rPr>
+            </w:pPr>
+            <w:r>
+              <w:rPr>
+                <w:rFonts w:ascii="Calibri Light" w:hAnsi="Calibri Light"/>
+                <w:iCs/>
               </w:rPr>
               <w:t>Phase 3</w:t>
             </w:r>
@@ -9085,16 +8875,13 @@
               <w:spacing w:after="0" w:line="240" w:lineRule="auto"/>
               <w:cnfStyle w:val="100000000000" w:firstRow="1" w:lastRow="0" w:firstColumn="0" w:lastColumn="0" w:oddVBand="0" w:evenVBand="0" w:oddHBand="0" w:evenHBand="0" w:firstRowFirstColumn="0" w:firstRowLastColumn="0" w:lastRowFirstColumn="0" w:lastRowLastColumn="0"/>
               <w:rPr>
-                <w:rFonts w:asciiTheme="majorHAnsi" w:eastAsiaTheme="majorEastAsia" w:hAnsiTheme="majorHAnsi" w:cstheme="majorBidi"/>
-                <w:iCs/>
-                <w:sz w:val="26"/>
-              </w:rPr>
-            </w:pPr>
-            <w:r>
-              <w:rPr>
-                <w:rFonts w:ascii="Calibri Light" w:eastAsiaTheme="majorEastAsia" w:hAnsi="Calibri Light" w:cstheme="majorBidi"/>
-                <w:iCs/>
-                <w:sz w:val="26"/>
+                <w:iCs/>
+              </w:rPr>
+            </w:pPr>
+            <w:r>
+              <w:rPr>
+                <w:rFonts w:ascii="Calibri Light" w:hAnsi="Calibri Light"/>
+                <w:iCs/>
               </w:rPr>
               <w:t>Phase 4</w:t>
             </w:r>
@@ -9112,16 +8899,13 @@
               <w:spacing w:after="0" w:line="240" w:lineRule="auto"/>
               <w:cnfStyle w:val="100000000000" w:firstRow="1" w:lastRow="0" w:firstColumn="0" w:lastColumn="0" w:oddVBand="0" w:evenVBand="0" w:oddHBand="0" w:evenHBand="0" w:firstRowFirstColumn="0" w:firstRowLastColumn="0" w:lastRowFirstColumn="0" w:lastRowLastColumn="0"/>
               <w:rPr>
-                <w:rFonts w:asciiTheme="majorHAnsi" w:eastAsiaTheme="majorEastAsia" w:hAnsiTheme="majorHAnsi" w:cstheme="majorBidi"/>
-                <w:iCs/>
-                <w:sz w:val="26"/>
-              </w:rPr>
-            </w:pPr>
-            <w:r>
-              <w:rPr>
-                <w:rFonts w:ascii="Calibri Light" w:eastAsiaTheme="majorEastAsia" w:hAnsi="Calibri Light" w:cstheme="majorBidi"/>
-                <w:iCs/>
-                <w:sz w:val="26"/>
+                <w:iCs/>
+              </w:rPr>
+            </w:pPr>
+            <w:r>
+              <w:rPr>
+                <w:rFonts w:ascii="Calibri Light" w:hAnsi="Calibri Light"/>
+                <w:iCs/>
               </w:rPr>
               <w:t>Phase Totals</w:t>
             </w:r>
@@ -9143,18 +8927,14 @@
           <w:p>
             <w:pPr>
               <w:spacing w:after="0" w:line="240" w:lineRule="auto"/>
-              <w:jc w:val="right"/>
-              <w:rPr>
-                <w:rFonts w:asciiTheme="majorHAnsi" w:eastAsiaTheme="majorEastAsia" w:hAnsiTheme="majorHAnsi" w:cstheme="majorBidi"/>
-                <w:iCs/>
-                <w:sz w:val="26"/>
-              </w:rPr>
-            </w:pPr>
-            <w:r>
-              <w:rPr>
-                <w:rFonts w:ascii="Calibri Light" w:eastAsiaTheme="majorEastAsia" w:hAnsi="Calibri Light" w:cstheme="majorBidi"/>
-                <w:iCs/>
-                <w:sz w:val="26"/>
+              <w:rPr>
+                <w:iCs/>
+              </w:rPr>
+            </w:pPr>
+            <w:r>
+              <w:rPr>
+                <w:rFonts w:ascii="Calibri Light" w:hAnsi="Calibri Light"/>
+                <w:iCs/>
               </w:rPr>
               <w:t>Mark</w:t>
             </w:r>
@@ -9243,18 +9023,14 @@
           <w:p>
             <w:pPr>
               <w:spacing w:after="0" w:line="240" w:lineRule="auto"/>
-              <w:jc w:val="right"/>
-              <w:rPr>
-                <w:rFonts w:asciiTheme="majorHAnsi" w:eastAsiaTheme="majorEastAsia" w:hAnsiTheme="majorHAnsi" w:cstheme="majorBidi"/>
-                <w:iCs/>
-                <w:sz w:val="26"/>
-              </w:rPr>
-            </w:pPr>
-            <w:r>
-              <w:rPr>
-                <w:rFonts w:ascii="Calibri Light" w:eastAsiaTheme="majorEastAsia" w:hAnsi="Calibri Light" w:cstheme="majorBidi"/>
-                <w:iCs/>
-                <w:sz w:val="26"/>
+              <w:rPr>
+                <w:iCs/>
+              </w:rPr>
+            </w:pPr>
+            <w:r>
+              <w:rPr>
+                <w:rFonts w:ascii="Calibri Light" w:hAnsi="Calibri Light"/>
+                <w:iCs/>
               </w:rPr>
               <w:t>Jake</w:t>
             </w:r>
@@ -9351,18 +9127,14 @@
           <w:p>
             <w:pPr>
               <w:spacing w:after="0" w:line="240" w:lineRule="auto"/>
-              <w:jc w:val="right"/>
-              <w:rPr>
-                <w:rFonts w:asciiTheme="majorHAnsi" w:eastAsiaTheme="majorEastAsia" w:hAnsiTheme="majorHAnsi" w:cstheme="majorBidi"/>
-                <w:iCs/>
-                <w:sz w:val="26"/>
-              </w:rPr>
-            </w:pPr>
-            <w:r>
-              <w:rPr>
-                <w:rFonts w:ascii="Calibri Light" w:eastAsiaTheme="majorEastAsia" w:hAnsi="Calibri Light" w:cstheme="majorBidi"/>
-                <w:iCs/>
-                <w:sz w:val="26"/>
+              <w:rPr>
+                <w:iCs/>
+              </w:rPr>
+            </w:pPr>
+            <w:r>
+              <w:rPr>
+                <w:rFonts w:ascii="Calibri Light" w:hAnsi="Calibri Light"/>
+                <w:iCs/>
               </w:rPr>
               <w:t>Max</w:t>
             </w:r>
@@ -9434,7 +9206,10 @@
               <w:cnfStyle w:val="000000100000" w:firstRow="0" w:lastRow="0" w:firstColumn="0" w:lastColumn="0" w:oddVBand="0" w:evenVBand="0" w:oddHBand="1" w:evenHBand="0" w:firstRowFirstColumn="0" w:firstRowLastColumn="0" w:lastRowFirstColumn="0" w:lastRowLastColumn="0"/>
             </w:pPr>
             <w:r>
-              <w:t>50</w:t>
+              <w:t>5</w:t>
+            </w:r>
+            <w:r>
+              <w:t>8</w:t>
             </w:r>
           </w:p>
         </w:tc>
@@ -9454,18 +9229,14 @@
           <w:p>
             <w:pPr>
               <w:spacing w:after="0" w:line="240" w:lineRule="auto"/>
-              <w:jc w:val="right"/>
-              <w:rPr>
-                <w:rFonts w:asciiTheme="majorHAnsi" w:eastAsiaTheme="majorEastAsia" w:hAnsiTheme="majorHAnsi" w:cstheme="majorBidi"/>
-                <w:iCs/>
-                <w:sz w:val="26"/>
-              </w:rPr>
-            </w:pPr>
-            <w:r>
-              <w:rPr>
-                <w:rFonts w:ascii="Calibri Light" w:eastAsiaTheme="majorEastAsia" w:hAnsi="Calibri Light" w:cstheme="majorBidi"/>
-                <w:iCs/>
-                <w:sz w:val="26"/>
+              <w:rPr>
+                <w:iCs/>
+              </w:rPr>
+            </w:pPr>
+            <w:r>
+              <w:rPr>
+                <w:rFonts w:ascii="Calibri Light" w:hAnsi="Calibri Light"/>
+                <w:iCs/>
               </w:rPr>
               <w:t>Lucas</w:t>
             </w:r>
@@ -9473,18 +9244,14 @@
           <w:p>
             <w:pPr>
               <w:spacing w:after="0" w:line="240" w:lineRule="auto"/>
-              <w:jc w:val="right"/>
-              <w:rPr>
-                <w:rFonts w:asciiTheme="majorHAnsi" w:eastAsiaTheme="majorEastAsia" w:hAnsiTheme="majorHAnsi" w:cstheme="majorBidi"/>
-                <w:iCs/>
-                <w:sz w:val="26"/>
-              </w:rPr>
-            </w:pPr>
-            <w:r>
-              <w:rPr>
-                <w:rFonts w:ascii="Calibri Light" w:eastAsiaTheme="majorEastAsia" w:hAnsi="Calibri Light" w:cstheme="majorBidi"/>
-                <w:iCs/>
-                <w:sz w:val="26"/>
+              <w:rPr>
+                <w:iCs/>
+              </w:rPr>
+            </w:pPr>
+            <w:r>
+              <w:rPr>
+                <w:rFonts w:ascii="Calibri Light" w:hAnsi="Calibri Light"/>
+                <w:iCs/>
               </w:rPr>
               <w:t>Total</w:t>
             </w:r>
@@ -9572,12 +9339,18 @@
               <w:spacing w:after="0" w:line="240" w:lineRule="auto"/>
               <w:cnfStyle w:val="000000000000" w:firstRow="0" w:lastRow="0" w:firstColumn="0" w:lastColumn="0" w:oddVBand="0" w:evenVBand="0" w:oddHBand="0" w:evenHBand="0" w:firstRowFirstColumn="0" w:firstRowLastColumn="0" w:lastRowFirstColumn="0" w:lastRowLastColumn="0"/>
             </w:pPr>
+            <w:r>
+              <w:t>15</w:t>
+            </w:r>
           </w:p>
           <w:p>
             <w:pPr>
               <w:spacing w:after="0" w:line="240" w:lineRule="auto"/>
               <w:cnfStyle w:val="000000000000" w:firstRow="0" w:lastRow="0" w:firstColumn="0" w:lastColumn="0" w:oddVBand="0" w:evenVBand="0" w:oddHBand="0" w:evenHBand="0" w:firstRowFirstColumn="0" w:firstRowLastColumn="0" w:lastRowFirstColumn="0" w:lastRowLastColumn="0"/>
             </w:pPr>
+            <w:r>
+              <w:t xml:space="preserve">108 </w:t>
+            </w:r>
           </w:p>
         </w:tc>
         <w:tc>
@@ -9590,14 +9363,25 @@
               <w:spacing w:after="0" w:line="240" w:lineRule="auto"/>
               <w:cnfStyle w:val="000000000000" w:firstRow="0" w:lastRow="0" w:firstColumn="0" w:lastColumn="0" w:oddVBand="0" w:evenVBand="0" w:oddHBand="0" w:evenHBand="0" w:firstRowFirstColumn="0" w:firstRowLastColumn="0" w:lastRowFirstColumn="0" w:lastRowLastColumn="0"/>
             </w:pPr>
+            <w:r>
+              <w:t>55</w:t>
+            </w:r>
+          </w:p>
+          <w:p>
+            <w:pPr>
+              <w:spacing w:after="0" w:line="240" w:lineRule="auto"/>
+              <w:cnfStyle w:val="000000000000" w:firstRow="0" w:lastRow="0" w:firstColumn="0" w:lastColumn="0" w:oddVBand="0" w:evenVBand="0" w:oddHBand="0" w:evenHBand="0" w:firstRowFirstColumn="0" w:firstRowLastColumn="0" w:lastRowFirstColumn="0" w:lastRowLastColumn="0"/>
+            </w:pPr>
+            <w:r>
+              <w:t>300</w:t>
+            </w:r>
+            <w:bookmarkStart w:id="0" w:name="_GoBack"/>
+            <w:bookmarkEnd w:id="0"/>
           </w:p>
         </w:tc>
       </w:tr>
     </w:tbl>
-    <w:p>
-      <w:bookmarkStart w:id="0" w:name="_GoBack"/>
-      <w:bookmarkEnd w:id="0"/>
-    </w:p>
+    <w:p/>
     <w:sectPr>
       <w:pgSz w:w="12240" w:h="15840"/>
       <w:pgMar w:top="1440" w:right="1440" w:bottom="1440" w:left="1440" w:header="0" w:footer="0" w:gutter="0"/>
@@ -9728,6 +9512,7 @@
     <w:lsdException w:name="HTML Sample" w:semiHidden="1" w:unhideWhenUsed="1"/>
     <w:lsdException w:name="HTML Typewriter" w:semiHidden="1" w:unhideWhenUsed="1"/>
     <w:lsdException w:name="HTML Variable" w:semiHidden="1" w:unhideWhenUsed="1"/>
+    <w:lsdException w:name="Normal Table" w:semiHidden="1" w:unhideWhenUsed="1"/>
     <w:lsdException w:name="annotation subject" w:semiHidden="1" w:unhideWhenUsed="1"/>
     <w:lsdException w:name="No List" w:semiHidden="1" w:unhideWhenUsed="1"/>
     <w:lsdException w:name="Outline List 1" w:semiHidden="1" w:unhideWhenUsed="1"/>
@@ -9774,8 +9559,10 @@
     <w:lsdException w:name="Table Subtle 2" w:semiHidden="1" w:unhideWhenUsed="1"/>
     <w:lsdException w:name="Table Web 1" w:semiHidden="1" w:unhideWhenUsed="1"/>
     <w:lsdException w:name="Table Web 2" w:semiHidden="1" w:unhideWhenUsed="1"/>
+    <w:lsdException w:name="Table Web 3" w:semiHidden="1" w:unhideWhenUsed="1"/>
     <w:lsdException w:name="Balloon Text" w:semiHidden="1" w:unhideWhenUsed="1"/>
     <w:lsdException w:name="Table Grid" w:uiPriority="39"/>
+    <w:lsdException w:name="Table Theme" w:semiHidden="1" w:unhideWhenUsed="1"/>
     <w:lsdException w:name="Placeholder Text" w:semiHidden="1"/>
     <w:lsdException w:name="No Spacing" w:uiPriority="1" w:qFormat="1"/>
     <w:lsdException w:name="Light Shading" w:uiPriority="60"/>

</xml_diff>